<commit_message>
report multivariate without L2 norm
</commit_message>
<xml_diff>
--- a/report.docx
+++ b/report.docx
@@ -1283,6 +1283,20 @@
           <w:rtl/>
           <w:lang w:bidi="fa-IR"/>
         </w:rPr>
+        <w:t xml:space="preserve">خطی </w:t>
+      </w:r>
+      <w:r>
+        <w:rPr>
+          <w:rFonts w:ascii="Arial" w:eastAsiaTheme="minorEastAsia" w:hAnsi="Arial" w:cs="Arial" w:hint="cs"/>
+          <w:b/>
+          <w:bCs/>
+          <w:noProof/>
+          <w:color w:val="2E74B5" w:themeColor="accent1" w:themeShade="BF"/>
+          <w:sz w:val="28"/>
+          <w:szCs w:val="28"/>
+          <w:rtl/>
+          <w:lang w:bidi="fa-IR"/>
+        </w:rPr>
         <w:t>تک</w:t>
       </w:r>
       <w:r>
@@ -1794,6 +1808,304 @@
     <w:p>
       <w:pPr>
         <w:pStyle w:val="ListParagraph"/>
+        <w:spacing w:line="240" w:lineRule="auto"/>
+        <w:rPr>
+          <w:rFonts w:ascii="Arial" w:eastAsiaTheme="minorEastAsia" w:hAnsi="Arial" w:cs="Arial" w:hint="cs"/>
+          <w:noProof/>
+          <w:color w:val="000000" w:themeColor="text1"/>
+          <w:sz w:val="24"/>
+          <w:szCs w:val="24"/>
+          <w:lang w:bidi="fa-IR"/>
+        </w:rPr>
+      </w:pPr>
+    </w:p>
+    <w:p>
+      <w:pPr>
+        <w:pStyle w:val="ListParagraph"/>
+        <w:bidi/>
+        <w:spacing w:line="240" w:lineRule="auto"/>
+        <w:rPr>
+          <w:rFonts w:ascii="Arial" w:eastAsiaTheme="minorEastAsia" w:hAnsi="Arial" w:cs="Arial" w:hint="cs"/>
+          <w:b/>
+          <w:bCs/>
+          <w:noProof/>
+          <w:color w:val="2E74B5" w:themeColor="accent1" w:themeShade="BF"/>
+          <w:sz w:val="28"/>
+          <w:szCs w:val="28"/>
+          <w:rtl/>
+          <w:lang w:bidi="fa-IR"/>
+        </w:rPr>
+      </w:pPr>
+      <w:r>
+        <w:rPr>
+          <w:rFonts w:ascii="Arial" w:eastAsiaTheme="minorEastAsia" w:hAnsi="Arial" w:cs="Arial" w:hint="cs"/>
+          <w:b/>
+          <w:bCs/>
+          <w:noProof/>
+          <w:color w:val="2E74B5" w:themeColor="accent1" w:themeShade="BF"/>
+          <w:sz w:val="28"/>
+          <w:szCs w:val="28"/>
+          <w:rtl/>
+          <w:lang w:bidi="fa-IR"/>
+        </w:rPr>
+        <w:t>۱</w:t>
+      </w:r>
+      <w:r>
+        <w:rPr>
+          <w:rFonts w:ascii="Arial" w:eastAsiaTheme="minorEastAsia" w:hAnsi="Arial" w:cs="Arial"/>
+          <w:b/>
+          <w:bCs/>
+          <w:noProof/>
+          <w:color w:val="2E74B5" w:themeColor="accent1" w:themeShade="BF"/>
+          <w:sz w:val="28"/>
+          <w:szCs w:val="28"/>
+          <w:rtl/>
+          <w:lang w:bidi="fa-IR"/>
+        </w:rPr>
+        <w:t>.</w:t>
+      </w:r>
+      <w:r>
+        <w:rPr>
+          <w:rFonts w:ascii="Arial" w:eastAsiaTheme="minorEastAsia" w:hAnsi="Arial" w:cs="Arial" w:hint="cs"/>
+          <w:b/>
+          <w:bCs/>
+          <w:noProof/>
+          <w:color w:val="2E74B5" w:themeColor="accent1" w:themeShade="BF"/>
+          <w:sz w:val="28"/>
+          <w:szCs w:val="28"/>
+          <w:rtl/>
+          <w:lang w:bidi="fa-IR"/>
+        </w:rPr>
+        <w:t>۱</w:t>
+      </w:r>
+      <w:r>
+        <w:rPr>
+          <w:rFonts w:ascii="Arial" w:eastAsiaTheme="minorEastAsia" w:hAnsi="Arial" w:cs="Arial"/>
+          <w:b/>
+          <w:bCs/>
+          <w:noProof/>
+          <w:color w:val="2E74B5" w:themeColor="accent1" w:themeShade="BF"/>
+          <w:sz w:val="28"/>
+          <w:szCs w:val="28"/>
+          <w:rtl/>
+          <w:lang w:bidi="fa-IR"/>
+        </w:rPr>
+        <w:t>.</w:t>
+      </w:r>
+      <w:r>
+        <w:rPr>
+          <w:rFonts w:ascii="Arial" w:eastAsiaTheme="minorEastAsia" w:hAnsi="Arial" w:cs="Arial" w:hint="cs"/>
+          <w:b/>
+          <w:bCs/>
+          <w:noProof/>
+          <w:color w:val="2E74B5" w:themeColor="accent1" w:themeShade="BF"/>
+          <w:sz w:val="28"/>
+          <w:szCs w:val="28"/>
+          <w:rtl/>
+          <w:lang w:bidi="fa-IR"/>
+        </w:rPr>
+        <w:t>۲.</w:t>
+      </w:r>
+      <w:r>
+        <w:rPr>
+          <w:rFonts w:ascii="Arial" w:eastAsiaTheme="minorEastAsia" w:hAnsi="Arial" w:cs="Arial"/>
+          <w:b/>
+          <w:bCs/>
+          <w:noProof/>
+          <w:color w:val="2E74B5" w:themeColor="accent1" w:themeShade="BF"/>
+          <w:sz w:val="28"/>
+          <w:szCs w:val="28"/>
+          <w:rtl/>
+          <w:lang w:bidi="fa-IR"/>
+        </w:rPr>
+        <w:t xml:space="preserve"> </w:t>
+      </w:r>
+      <w:r>
+        <w:rPr>
+          <w:rFonts w:ascii="Arial" w:eastAsiaTheme="minorEastAsia" w:hAnsi="Arial" w:cs="Arial" w:hint="cs"/>
+          <w:b/>
+          <w:bCs/>
+          <w:noProof/>
+          <w:color w:val="2E74B5" w:themeColor="accent1" w:themeShade="BF"/>
+          <w:sz w:val="28"/>
+          <w:szCs w:val="28"/>
+          <w:rtl/>
+          <w:lang w:bidi="fa-IR"/>
+        </w:rPr>
+        <w:t>رگرسیون</w:t>
+      </w:r>
+      <w:r>
+        <w:rPr>
+          <w:rFonts w:ascii="Arial" w:eastAsiaTheme="minorEastAsia" w:hAnsi="Arial" w:cs="Arial"/>
+          <w:b/>
+          <w:bCs/>
+          <w:noProof/>
+          <w:color w:val="2E74B5" w:themeColor="accent1" w:themeShade="BF"/>
+          <w:sz w:val="28"/>
+          <w:szCs w:val="28"/>
+          <w:rtl/>
+          <w:lang w:bidi="fa-IR"/>
+        </w:rPr>
+        <w:t xml:space="preserve"> </w:t>
+      </w:r>
+      <w:r>
+        <w:rPr>
+          <w:rFonts w:ascii="Arial" w:eastAsiaTheme="minorEastAsia" w:hAnsi="Arial" w:cs="Arial" w:hint="cs"/>
+          <w:b/>
+          <w:bCs/>
+          <w:noProof/>
+          <w:color w:val="2E74B5" w:themeColor="accent1" w:themeShade="BF"/>
+          <w:sz w:val="28"/>
+          <w:szCs w:val="28"/>
+          <w:rtl/>
+          <w:lang w:bidi="fa-IR"/>
+        </w:rPr>
+        <w:t>خطی چند</w:t>
+      </w:r>
+      <w:r>
+        <w:rPr>
+          <w:rFonts w:ascii="Arial" w:eastAsiaTheme="minorEastAsia" w:hAnsi="Arial" w:cs="Arial"/>
+          <w:b/>
+          <w:bCs/>
+          <w:noProof/>
+          <w:color w:val="2E74B5" w:themeColor="accent1" w:themeShade="BF"/>
+          <w:sz w:val="28"/>
+          <w:szCs w:val="28"/>
+          <w:rtl/>
+          <w:lang w:bidi="fa-IR"/>
+        </w:rPr>
+        <w:t xml:space="preserve"> </w:t>
+      </w:r>
+      <w:r>
+        <w:rPr>
+          <w:rFonts w:ascii="Arial" w:eastAsiaTheme="minorEastAsia" w:hAnsi="Arial" w:cs="Arial" w:hint="cs"/>
+          <w:b/>
+          <w:bCs/>
+          <w:noProof/>
+          <w:color w:val="2E74B5" w:themeColor="accent1" w:themeShade="BF"/>
+          <w:sz w:val="28"/>
+          <w:szCs w:val="28"/>
+          <w:rtl/>
+          <w:lang w:bidi="fa-IR"/>
+        </w:rPr>
+        <w:t>متغیره:</w:t>
+      </w:r>
+    </w:p>
+    <w:p>
+      <w:pPr>
+        <w:pStyle w:val="ListParagraph"/>
+        <w:bidi/>
+        <w:spacing w:line="240" w:lineRule="auto"/>
+        <w:rPr>
+          <w:rFonts w:ascii="Arial" w:eastAsiaTheme="minorEastAsia" w:hAnsi="Arial" w:cs="Arial" w:hint="cs"/>
+          <w:noProof/>
+          <w:color w:val="000000" w:themeColor="text1"/>
+          <w:sz w:val="24"/>
+          <w:szCs w:val="24"/>
+          <w:rtl/>
+          <w:lang w:bidi="fa-IR"/>
+        </w:rPr>
+      </w:pPr>
+      <w:r>
+        <w:rPr>
+          <w:rFonts w:ascii="Arial" w:eastAsiaTheme="minorEastAsia" w:hAnsi="Arial" w:cs="Arial" w:hint="cs"/>
+          <w:noProof/>
+          <w:color w:val="000000" w:themeColor="text1"/>
+          <w:sz w:val="24"/>
+          <w:szCs w:val="24"/>
+          <w:rtl/>
+          <w:lang w:bidi="fa-IR"/>
+        </w:rPr>
+        <w:t>در این بخش با توجه به تمام ویژگی ها، قیمت مربوطه را پیش بینی می کنیم. تابع خطا نیز به صورت قسمت قبل است و تنها تفاوت در تابع زیر می باشد:</w:t>
+      </w:r>
+    </w:p>
+    <w:p>
+      <w:pPr>
+        <w:widowControl w:val="0"/>
+        <w:autoSpaceDE w:val="0"/>
+        <w:autoSpaceDN w:val="0"/>
+        <w:adjustRightInd w:val="0"/>
+        <w:spacing w:after="0" w:line="280" w:lineRule="atLeast"/>
+        <w:rPr>
+          <w:rFonts w:ascii="Times" w:hAnsi="Times" w:cs="Times"/>
+          <w:color w:val="000000"/>
+          <w:kern w:val="0"/>
+          <w:sz w:val="24"/>
+          <w:szCs w:val="24"/>
+        </w:rPr>
+      </w:pPr>
+      <w:r>
+        <w:rPr>
+          <w:rFonts w:ascii="Times" w:hAnsi="Times" w:cs="Times"/>
+          <w:noProof/>
+          <w:color w:val="000000"/>
+          <w:kern w:val="0"/>
+          <w:sz w:val="24"/>
+          <w:szCs w:val="24"/>
+        </w:rPr>
+        <w:drawing>
+          <wp:inline distT="0" distB="0" distL="0" distR="0" wp14:anchorId="610A268D" wp14:editId="7EE93FF9">
+            <wp:extent cx="4396105" cy="427990"/>
+            <wp:effectExtent l="0" t="0" r="0" b="3810"/>
+            <wp:docPr id="26" name="Picture 26"/>
+            <wp:cNvGraphicFramePr>
+              <a:graphicFrameLocks xmlns:a="http://schemas.openxmlformats.org/drawingml/2006/main" noChangeAspect="1"/>
+            </wp:cNvGraphicFramePr>
+            <a:graphic xmlns:a="http://schemas.openxmlformats.org/drawingml/2006/main">
+              <a:graphicData uri="http://schemas.openxmlformats.org/drawingml/2006/picture">
+                <pic:pic xmlns:pic="http://schemas.openxmlformats.org/drawingml/2006/picture">
+                  <pic:nvPicPr>
+                    <pic:cNvPr id="0" name="Picture 6"/>
+                    <pic:cNvPicPr>
+                      <a:picLocks noChangeAspect="1" noChangeArrowheads="1"/>
+                    </pic:cNvPicPr>
+                  </pic:nvPicPr>
+                  <pic:blipFill>
+                    <a:blip r:embed="rId14">
+                      <a:extLst>
+                        <a:ext uri="{28A0092B-C50C-407E-A947-70E740481C1C}">
+                          <a14:useLocalDpi xmlns:a14="http://schemas.microsoft.com/office/drawing/2010/main" val="0"/>
+                        </a:ext>
+                      </a:extLst>
+                    </a:blip>
+                    <a:srcRect/>
+                    <a:stretch>
+                      <a:fillRect/>
+                    </a:stretch>
+                  </pic:blipFill>
+                  <pic:spPr bwMode="auto">
+                    <a:xfrm>
+                      <a:off x="0" y="0"/>
+                      <a:ext cx="4396105" cy="427990"/>
+                    </a:xfrm>
+                    <a:prstGeom prst="rect">
+                      <a:avLst/>
+                    </a:prstGeom>
+                    <a:noFill/>
+                    <a:ln>
+                      <a:noFill/>
+                    </a:ln>
+                  </pic:spPr>
+                </pic:pic>
+              </a:graphicData>
+            </a:graphic>
+          </wp:inline>
+        </w:drawing>
+      </w:r>
+      <w:r>
+        <w:rPr>
+          <w:rFonts w:ascii="Times" w:hAnsi="Times" w:cs="Times"/>
+          <w:color w:val="000000"/>
+          <w:kern w:val="0"/>
+          <w:sz w:val="24"/>
+          <w:szCs w:val="24"/>
+        </w:rPr>
+        <w:t xml:space="preserve"> </w:t>
+      </w:r>
+    </w:p>
+    <w:p>
+      <w:pPr>
+        <w:pStyle w:val="ListParagraph"/>
         <w:bidi/>
         <w:spacing w:line="240" w:lineRule="auto"/>
         <w:ind w:left="-45"/>
@@ -2155,20 +2467,16 @@
     <w:p>
       <w:pPr>
         <w:pStyle w:val="ListParagraph"/>
-        <w:bidi/>
         <w:spacing w:line="240" w:lineRule="auto"/>
         <w:rPr>
-          <w:rFonts w:ascii="Arial" w:eastAsiaTheme="minorEastAsia" w:hAnsi="Arial" w:cs="Arial" w:hint="cs"/>
+          <w:rFonts w:ascii="Arial" w:eastAsiaTheme="minorEastAsia" w:hAnsi="Arial" w:cs="Arial"/>
           <w:noProof/>
           <w:color w:val="000000" w:themeColor="text1"/>
           <w:sz w:val="24"/>
           <w:szCs w:val="24"/>
-          <w:rtl/>
-          <w:lang w:bidi="fa-IR"/>
-        </w:rPr>
-      </w:pPr>
-      <w:bookmarkStart w:id="0" w:name="_GoBack"/>
-      <w:bookmarkEnd w:id="0"/>
+          <w:lang w:bidi="fa-IR"/>
+        </w:rPr>
+      </w:pPr>
     </w:p>
     <w:p>
       <w:pPr>
@@ -2239,7 +2547,7 @@
                     <pic:cNvPicPr/>
                   </pic:nvPicPr>
                   <pic:blipFill>
-                    <a:blip r:embed="rId14" cstate="print">
+                    <a:blip r:embed="rId15" cstate="print">
                       <a:extLst>
                         <a:ext uri="{28A0092B-C50C-407E-A947-70E740481C1C}">
                           <a14:useLocalDpi xmlns:a14="http://schemas.microsoft.com/office/drawing/2010/main" val="0"/>
@@ -2332,7 +2640,7 @@
                     <pic:cNvPicPr/>
                   </pic:nvPicPr>
                   <pic:blipFill>
-                    <a:blip r:embed="rId15" cstate="print">
+                    <a:blip r:embed="rId16" cstate="print">
                       <a:extLst>
                         <a:ext uri="{28A0092B-C50C-407E-A947-70E740481C1C}">
                           <a14:useLocalDpi xmlns:a14="http://schemas.microsoft.com/office/drawing/2010/main" val="0"/>
@@ -2544,7 +2852,7 @@
                     <pic:cNvPicPr/>
                   </pic:nvPicPr>
                   <pic:blipFill>
-                    <a:blip r:embed="rId16">
+                    <a:blip r:embed="rId17">
                       <a:extLst>
                         <a:ext uri="{28A0092B-C50C-407E-A947-70E740481C1C}">
                           <a14:useLocalDpi xmlns:a14="http://schemas.microsoft.com/office/drawing/2010/main" val="0"/>
@@ -2681,7 +2989,7 @@
                     <pic:cNvPicPr/>
                   </pic:nvPicPr>
                   <pic:blipFill>
-                    <a:blip r:embed="rId17">
+                    <a:blip r:embed="rId18">
                       <a:extLst>
                         <a:ext uri="{28A0092B-C50C-407E-A947-70E740481C1C}">
                           <a14:useLocalDpi xmlns:a14="http://schemas.microsoft.com/office/drawing/2010/main" val="0"/>
@@ -2811,7 +3119,6 @@
     </w:p>
     <w:p>
       <w:pPr>
-        <w:pStyle w:val="ListParagraph"/>
         <w:spacing w:line="240" w:lineRule="auto"/>
         <w:rPr>
           <w:rFonts w:ascii="Arial" w:eastAsiaTheme="minorEastAsia" w:hAnsi="Arial" w:cs="Arial" w:hint="cs"/>
@@ -2862,7 +3169,6 @@
     </w:p>
     <w:p>
       <w:pPr>
-        <w:pStyle w:val="ListParagraph"/>
         <w:spacing w:line="240" w:lineRule="auto"/>
         <w:rPr>
           <w:rFonts w:ascii="Arial" w:eastAsiaTheme="minorEastAsia" w:hAnsi="Arial" w:cs="Arial" w:hint="cs"/>
@@ -2984,7 +3290,6 @@
     </w:p>
     <w:p>
       <w:pPr>
-        <w:pStyle w:val="ListParagraph"/>
         <w:spacing w:line="240" w:lineRule="auto"/>
         <w:rPr>
           <w:rFonts w:ascii="Arial" w:eastAsiaTheme="minorEastAsia" w:hAnsi="Arial" w:cs="Arial" w:hint="cs"/>
@@ -3046,7 +3351,6 @@
     </w:p>
     <w:p>
       <w:pPr>
-        <w:pStyle w:val="ListParagraph"/>
         <w:spacing w:line="240" w:lineRule="auto"/>
         <w:rPr>
           <w:rFonts w:ascii="Arial" w:eastAsiaTheme="minorEastAsia" w:hAnsi="Arial" w:cs="Arial" w:hint="cs"/>
@@ -3172,8 +3476,2271 @@
           <w:rtl/>
           <w:lang w:bidi="fa-IR"/>
         </w:rPr>
-        <w:t xml:space="preserve"> برابر با ۰.۰۱ بدست آمده آند.</w:t>
-      </w:r>
+        <w:t xml:space="preserve"> برابر با ۰.۰۱ بدست آمده اند که به صورت تجربی و با آزمون و خطا بدست آمده اند.</w:t>
+      </w:r>
+      <w:r>
+        <w:rPr>
+          <w:rFonts w:ascii="Arial" w:eastAsiaTheme="minorEastAsia" w:hAnsi="Arial" w:cs="Arial"/>
+          <w:noProof/>
+          <w:color w:val="000000" w:themeColor="text1"/>
+          <w:sz w:val="24"/>
+          <w:szCs w:val="24"/>
+          <w:lang w:bidi="fa-IR"/>
+        </w:rPr>
+        <w:t xml:space="preserve"> </w:t>
+      </w:r>
+    </w:p>
+    <w:p>
+      <w:pPr>
+        <w:bidi/>
+        <w:spacing w:line="240" w:lineRule="auto"/>
+        <w:ind w:firstLine="720"/>
+        <w:rPr>
+          <w:rFonts w:ascii="Arial" w:eastAsiaTheme="minorEastAsia" w:hAnsi="Arial" w:cs="Arial"/>
+          <w:b/>
+          <w:bCs/>
+          <w:noProof/>
+          <w:color w:val="2E74B5" w:themeColor="accent1" w:themeShade="BF"/>
+          <w:sz w:val="28"/>
+          <w:szCs w:val="28"/>
+          <w:lang w:bidi="fa-IR"/>
+        </w:rPr>
+      </w:pPr>
+      <w:r>
+        <w:rPr>
+          <w:rFonts w:ascii="Arial" w:eastAsiaTheme="minorEastAsia" w:hAnsi="Arial" w:cs="Arial" w:hint="cs"/>
+          <w:b/>
+          <w:bCs/>
+          <w:noProof/>
+          <w:color w:val="2E74B5" w:themeColor="accent1" w:themeShade="BF"/>
+          <w:sz w:val="28"/>
+          <w:szCs w:val="28"/>
+          <w:rtl/>
+          <w:lang w:bidi="fa-IR"/>
+        </w:rPr>
+        <w:t>۱</w:t>
+      </w:r>
+      <w:r>
+        <w:rPr>
+          <w:rFonts w:ascii="Arial" w:eastAsiaTheme="minorEastAsia" w:hAnsi="Arial" w:cs="Arial"/>
+          <w:b/>
+          <w:bCs/>
+          <w:noProof/>
+          <w:color w:val="2E74B5" w:themeColor="accent1" w:themeShade="BF"/>
+          <w:sz w:val="28"/>
+          <w:szCs w:val="28"/>
+          <w:rtl/>
+          <w:lang w:bidi="fa-IR"/>
+        </w:rPr>
+        <w:t>.</w:t>
+      </w:r>
+      <w:r>
+        <w:rPr>
+          <w:rFonts w:ascii="Arial" w:eastAsiaTheme="minorEastAsia" w:hAnsi="Arial" w:cs="Arial" w:hint="cs"/>
+          <w:b/>
+          <w:bCs/>
+          <w:noProof/>
+          <w:color w:val="2E74B5" w:themeColor="accent1" w:themeShade="BF"/>
+          <w:sz w:val="28"/>
+          <w:szCs w:val="28"/>
+          <w:rtl/>
+          <w:lang w:bidi="fa-IR"/>
+        </w:rPr>
+        <w:t>۱</w:t>
+      </w:r>
+      <w:r>
+        <w:rPr>
+          <w:rFonts w:ascii="Arial" w:eastAsiaTheme="minorEastAsia" w:hAnsi="Arial" w:cs="Arial"/>
+          <w:b/>
+          <w:bCs/>
+          <w:noProof/>
+          <w:color w:val="2E74B5" w:themeColor="accent1" w:themeShade="BF"/>
+          <w:sz w:val="28"/>
+          <w:szCs w:val="28"/>
+          <w:rtl/>
+          <w:lang w:bidi="fa-IR"/>
+        </w:rPr>
+        <w:t>.</w:t>
+      </w:r>
+      <w:r>
+        <w:rPr>
+          <w:rFonts w:ascii="Arial" w:eastAsiaTheme="minorEastAsia" w:hAnsi="Arial" w:cs="Arial" w:hint="cs"/>
+          <w:b/>
+          <w:bCs/>
+          <w:noProof/>
+          <w:color w:val="2E74B5" w:themeColor="accent1" w:themeShade="BF"/>
+          <w:sz w:val="28"/>
+          <w:szCs w:val="28"/>
+          <w:rtl/>
+          <w:lang w:bidi="fa-IR"/>
+        </w:rPr>
+        <w:t>۱</w:t>
+      </w:r>
+      <w:r>
+        <w:rPr>
+          <w:rFonts w:ascii="Arial" w:eastAsiaTheme="minorEastAsia" w:hAnsi="Arial" w:cs="Arial"/>
+          <w:b/>
+          <w:bCs/>
+          <w:noProof/>
+          <w:color w:val="2E74B5" w:themeColor="accent1" w:themeShade="BF"/>
+          <w:sz w:val="28"/>
+          <w:szCs w:val="28"/>
+          <w:rtl/>
+          <w:lang w:bidi="fa-IR"/>
+        </w:rPr>
+        <w:t xml:space="preserve">. </w:t>
+      </w:r>
+      <w:r>
+        <w:rPr>
+          <w:rFonts w:ascii="Arial" w:eastAsiaTheme="minorEastAsia" w:hAnsi="Arial" w:cs="Arial" w:hint="cs"/>
+          <w:b/>
+          <w:bCs/>
+          <w:noProof/>
+          <w:color w:val="2E74B5" w:themeColor="accent1" w:themeShade="BF"/>
+          <w:sz w:val="28"/>
+          <w:szCs w:val="28"/>
+          <w:rtl/>
+          <w:lang w:bidi="fa-IR"/>
+        </w:rPr>
+        <w:t>رگرسیون</w:t>
+      </w:r>
+      <w:r>
+        <w:rPr>
+          <w:rFonts w:ascii="Arial" w:eastAsiaTheme="minorEastAsia" w:hAnsi="Arial" w:cs="Arial"/>
+          <w:b/>
+          <w:bCs/>
+          <w:noProof/>
+          <w:color w:val="2E74B5" w:themeColor="accent1" w:themeShade="BF"/>
+          <w:sz w:val="28"/>
+          <w:szCs w:val="28"/>
+          <w:rtl/>
+          <w:lang w:bidi="fa-IR"/>
+        </w:rPr>
+        <w:t xml:space="preserve"> </w:t>
+      </w:r>
+      <w:r>
+        <w:rPr>
+          <w:rFonts w:ascii="Arial" w:eastAsiaTheme="minorEastAsia" w:hAnsi="Arial" w:cs="Arial" w:hint="cs"/>
+          <w:b/>
+          <w:bCs/>
+          <w:noProof/>
+          <w:color w:val="2E74B5" w:themeColor="accent1" w:themeShade="BF"/>
+          <w:sz w:val="28"/>
+          <w:szCs w:val="28"/>
+          <w:rtl/>
+          <w:lang w:bidi="fa-IR"/>
+        </w:rPr>
+        <w:t>چند</w:t>
+      </w:r>
+      <w:r>
+        <w:rPr>
+          <w:rFonts w:ascii="Arial" w:eastAsiaTheme="minorEastAsia" w:hAnsi="Arial" w:cs="Arial"/>
+          <w:b/>
+          <w:bCs/>
+          <w:noProof/>
+          <w:color w:val="2E74B5" w:themeColor="accent1" w:themeShade="BF"/>
+          <w:sz w:val="28"/>
+          <w:szCs w:val="28"/>
+          <w:rtl/>
+          <w:lang w:bidi="fa-IR"/>
+        </w:rPr>
+        <w:t xml:space="preserve"> </w:t>
+      </w:r>
+      <w:r>
+        <w:rPr>
+          <w:rFonts w:ascii="Arial" w:eastAsiaTheme="minorEastAsia" w:hAnsi="Arial" w:cs="Arial" w:hint="cs"/>
+          <w:b/>
+          <w:bCs/>
+          <w:noProof/>
+          <w:color w:val="2E74B5" w:themeColor="accent1" w:themeShade="BF"/>
+          <w:sz w:val="28"/>
+          <w:szCs w:val="28"/>
+          <w:rtl/>
+          <w:lang w:bidi="fa-IR"/>
+        </w:rPr>
+        <w:t>متغیره:</w:t>
+      </w:r>
+    </w:p>
+    <w:p>
+      <w:pPr>
+        <w:bidi/>
+        <w:spacing w:line="240" w:lineRule="auto"/>
+        <w:ind w:firstLine="720"/>
+        <w:rPr>
+          <w:rFonts w:ascii="Arial" w:eastAsiaTheme="minorEastAsia" w:hAnsi="Arial" w:cs="Arial" w:hint="cs"/>
+          <w:noProof/>
+          <w:color w:val="000000" w:themeColor="text1"/>
+          <w:sz w:val="24"/>
+          <w:szCs w:val="24"/>
+          <w:rtl/>
+          <w:lang w:bidi="fa-IR"/>
+        </w:rPr>
+      </w:pPr>
+      <w:r>
+        <w:rPr>
+          <w:rFonts w:ascii="Arial" w:eastAsiaTheme="minorEastAsia" w:hAnsi="Arial" w:cs="Arial" w:hint="cs"/>
+          <w:noProof/>
+          <w:color w:val="000000" w:themeColor="text1"/>
+          <w:sz w:val="24"/>
+          <w:szCs w:val="24"/>
+          <w:rtl/>
+          <w:lang w:bidi="fa-IR"/>
+        </w:rPr>
+        <w:t xml:space="preserve">در ابتدا بدون استفاده از روش </w:t>
+      </w:r>
+      <w:r>
+        <w:rPr>
+          <w:rFonts w:ascii="Arial" w:eastAsiaTheme="minorEastAsia" w:hAnsi="Arial" w:cs="Arial"/>
+          <w:noProof/>
+          <w:color w:val="000000" w:themeColor="text1"/>
+          <w:sz w:val="24"/>
+          <w:szCs w:val="24"/>
+          <w:lang w:bidi="fa-IR"/>
+        </w:rPr>
+        <w:t>l2norm</w:t>
+      </w:r>
+      <w:r>
+        <w:rPr>
+          <w:rFonts w:ascii="Arial" w:eastAsiaTheme="minorEastAsia" w:hAnsi="Arial" w:cs="Arial" w:hint="cs"/>
+          <w:noProof/>
+          <w:color w:val="000000" w:themeColor="text1"/>
+          <w:sz w:val="24"/>
+          <w:szCs w:val="24"/>
+          <w:rtl/>
+          <w:lang w:bidi="fa-IR"/>
+        </w:rPr>
+        <w:t xml:space="preserve"> بررسی میکنیم و نتایج را ارائه می دهیم:</w:t>
+      </w:r>
+    </w:p>
+    <w:p>
+      <w:pPr>
+        <w:shd w:val="clear" w:color="auto" w:fill="FFFFFF"/>
+        <w:tabs>
+          <w:tab w:val="left" w:pos="916"/>
+          <w:tab w:val="left" w:pos="1832"/>
+          <w:tab w:val="left" w:pos="2748"/>
+          <w:tab w:val="left" w:pos="3664"/>
+          <w:tab w:val="left" w:pos="4580"/>
+          <w:tab w:val="left" w:pos="5496"/>
+          <w:tab w:val="left" w:pos="6412"/>
+          <w:tab w:val="left" w:pos="7328"/>
+          <w:tab w:val="left" w:pos="8244"/>
+          <w:tab w:val="left" w:pos="9160"/>
+          <w:tab w:val="left" w:pos="10076"/>
+          <w:tab w:val="left" w:pos="10992"/>
+          <w:tab w:val="left" w:pos="11908"/>
+          <w:tab w:val="left" w:pos="12824"/>
+          <w:tab w:val="left" w:pos="13740"/>
+          <w:tab w:val="left" w:pos="14656"/>
+        </w:tabs>
+        <w:spacing w:after="0" w:line="240" w:lineRule="auto"/>
+        <w:rPr>
+          <w:rFonts w:ascii="Menlo" w:hAnsi="Menlo" w:cs="Menlo" w:hint="cs"/>
+          <w:color w:val="0000FF"/>
+          <w:kern w:val="0"/>
+          <w:sz w:val="24"/>
+          <w:szCs w:val="24"/>
+          <w:rtl/>
+          <w14:ligatures w14:val="none"/>
+        </w:rPr>
+      </w:pPr>
+      <w:r>
+        <w:rPr>
+          <w:rFonts w:ascii="Menlo" w:hAnsi="Menlo" w:cs="Menlo"/>
+          <w:color w:val="000000"/>
+          <w:kern w:val="0"/>
+          <w:sz w:val="24"/>
+          <w:szCs w:val="24"/>
+          <w14:ligatures w14:val="none"/>
+        </w:rPr>
+        <w:t xml:space="preserve">num_of_iter = </w:t>
+      </w:r>
+      <w:r>
+        <w:rPr>
+          <w:rFonts w:ascii="Menlo" w:hAnsi="Menlo" w:cs="Menlo"/>
+          <w:color w:val="0000FF"/>
+          <w:kern w:val="0"/>
+          <w:sz w:val="24"/>
+          <w:szCs w:val="24"/>
+          <w14:ligatures w14:val="none"/>
+        </w:rPr>
+        <w:t>2000</w:t>
+      </w:r>
+      <w:r>
+        <w:rPr>
+          <w:rFonts w:ascii="Menlo" w:hAnsi="Menlo" w:cs="Menlo"/>
+          <w:color w:val="0000FF"/>
+          <w:kern w:val="0"/>
+          <w:sz w:val="24"/>
+          <w:szCs w:val="24"/>
+          <w14:ligatures w14:val="none"/>
+        </w:rPr>
+        <w:br/>
+      </w:r>
+      <w:r>
+        <w:rPr>
+          <w:rFonts w:ascii="Menlo" w:hAnsi="Menlo" w:cs="Menlo"/>
+          <w:color w:val="000000"/>
+          <w:kern w:val="0"/>
+          <w:sz w:val="24"/>
+          <w:szCs w:val="24"/>
+          <w14:ligatures w14:val="none"/>
+        </w:rPr>
+        <w:t xml:space="preserve">learning_rate = </w:t>
+      </w:r>
+      <w:r>
+        <w:rPr>
+          <w:rFonts w:ascii="Menlo" w:hAnsi="Menlo" w:cs="Menlo"/>
+          <w:color w:val="0000FF"/>
+          <w:kern w:val="0"/>
+          <w:sz w:val="24"/>
+          <w:szCs w:val="24"/>
+          <w14:ligatures w14:val="none"/>
+        </w:rPr>
+        <w:t>0.01</w:t>
+      </w:r>
+    </w:p>
+    <w:p>
+      <w:pPr>
+        <w:shd w:val="clear" w:color="auto" w:fill="FFFFFF"/>
+        <w:tabs>
+          <w:tab w:val="left" w:pos="916"/>
+          <w:tab w:val="left" w:pos="1832"/>
+          <w:tab w:val="left" w:pos="2748"/>
+          <w:tab w:val="left" w:pos="3664"/>
+          <w:tab w:val="left" w:pos="4580"/>
+          <w:tab w:val="left" w:pos="5496"/>
+          <w:tab w:val="left" w:pos="6412"/>
+          <w:tab w:val="left" w:pos="7328"/>
+          <w:tab w:val="left" w:pos="8244"/>
+          <w:tab w:val="left" w:pos="9160"/>
+          <w:tab w:val="left" w:pos="10076"/>
+          <w:tab w:val="left" w:pos="10992"/>
+          <w:tab w:val="left" w:pos="11908"/>
+          <w:tab w:val="left" w:pos="12824"/>
+          <w:tab w:val="left" w:pos="13740"/>
+          <w:tab w:val="left" w:pos="14656"/>
+        </w:tabs>
+        <w:spacing w:after="0" w:line="240" w:lineRule="auto"/>
+        <w:rPr>
+          <w:rFonts w:ascii="Menlo" w:hAnsi="Menlo" w:cs="Menlo" w:hint="cs"/>
+          <w:color w:val="000000"/>
+          <w:kern w:val="0"/>
+          <w:sz w:val="18"/>
+          <w:szCs w:val="18"/>
+          <w:rtl/>
+          <w14:ligatures w14:val="none"/>
+        </w:rPr>
+      </w:pPr>
+      <w:r>
+        <w:rPr>
+          <w:rFonts w:ascii="Menlo" w:hAnsi="Menlo" w:cs="Menlo" w:hint="cs"/>
+          <w:noProof/>
+          <w:color w:val="000000"/>
+          <w:kern w:val="0"/>
+          <w:sz w:val="18"/>
+          <w:szCs w:val="18"/>
+        </w:rPr>
+        <w:lastRenderedPageBreak/>
+        <w:drawing>
+          <wp:inline distT="0" distB="0" distL="0" distR="0" wp14:anchorId="0EE193DE" wp14:editId="00B3BD9B">
+            <wp:extent cx="5732145" cy="4298950"/>
+            <wp:effectExtent l="0" t="0" r="8255" b="0"/>
+            <wp:docPr id="27" name="Picture 27"/>
+            <wp:cNvGraphicFramePr>
+              <a:graphicFrameLocks xmlns:a="http://schemas.openxmlformats.org/drawingml/2006/main" noChangeAspect="1"/>
+            </wp:cNvGraphicFramePr>
+            <a:graphic xmlns:a="http://schemas.openxmlformats.org/drawingml/2006/main">
+              <a:graphicData uri="http://schemas.openxmlformats.org/drawingml/2006/picture">
+                <pic:pic xmlns:pic="http://schemas.openxmlformats.org/drawingml/2006/picture">
+                  <pic:nvPicPr>
+                    <pic:cNvPr id="27" name="Figure_1.png"/>
+                    <pic:cNvPicPr/>
+                  </pic:nvPicPr>
+                  <pic:blipFill>
+                    <a:blip r:embed="rId19">
+                      <a:extLst>
+                        <a:ext uri="{28A0092B-C50C-407E-A947-70E740481C1C}">
+                          <a14:useLocalDpi xmlns:a14="http://schemas.microsoft.com/office/drawing/2010/main" val="0"/>
+                        </a:ext>
+                      </a:extLst>
+                    </a:blip>
+                    <a:stretch>
+                      <a:fillRect/>
+                    </a:stretch>
+                  </pic:blipFill>
+                  <pic:spPr>
+                    <a:xfrm>
+                      <a:off x="0" y="0"/>
+                      <a:ext cx="5732145" cy="4298950"/>
+                    </a:xfrm>
+                    <a:prstGeom prst="rect">
+                      <a:avLst/>
+                    </a:prstGeom>
+                  </pic:spPr>
+                </pic:pic>
+              </a:graphicData>
+            </a:graphic>
+          </wp:inline>
+        </w:drawing>
+      </w:r>
+    </w:p>
+    <w:tbl>
+      <w:tblPr>
+        <w:tblStyle w:val="TableGrid"/>
+        <w:tblW w:w="0" w:type="auto"/>
+        <w:tblLook w:val="04A0" w:firstRow="1" w:lastRow="0" w:firstColumn="1" w:lastColumn="0" w:noHBand="0" w:noVBand="1"/>
+      </w:tblPr>
+      <w:tblGrid>
+        <w:gridCol w:w="644"/>
+        <w:gridCol w:w="644"/>
+        <w:gridCol w:w="644"/>
+        <w:gridCol w:w="644"/>
+        <w:gridCol w:w="644"/>
+        <w:gridCol w:w="644"/>
+        <w:gridCol w:w="644"/>
+        <w:gridCol w:w="644"/>
+        <w:gridCol w:w="644"/>
+        <w:gridCol w:w="644"/>
+        <w:gridCol w:w="644"/>
+        <w:gridCol w:w="644"/>
+        <w:gridCol w:w="644"/>
+        <w:gridCol w:w="645"/>
+      </w:tblGrid>
+      <w:tr>
+        <w:tc>
+          <w:tcPr>
+            <w:tcW w:w="644" w:type="dxa"/>
+          </w:tcPr>
+          <w:p>
+            <w:pPr>
+              <w:tabs>
+                <w:tab w:val="left" w:pos="916"/>
+                <w:tab w:val="left" w:pos="1832"/>
+                <w:tab w:val="left" w:pos="2748"/>
+                <w:tab w:val="left" w:pos="3664"/>
+                <w:tab w:val="left" w:pos="4580"/>
+                <w:tab w:val="left" w:pos="5496"/>
+                <w:tab w:val="left" w:pos="6412"/>
+                <w:tab w:val="left" w:pos="7328"/>
+                <w:tab w:val="left" w:pos="8244"/>
+                <w:tab w:val="left" w:pos="9160"/>
+                <w:tab w:val="left" w:pos="10076"/>
+                <w:tab w:val="left" w:pos="10992"/>
+                <w:tab w:val="left" w:pos="11908"/>
+                <w:tab w:val="left" w:pos="12824"/>
+                <w:tab w:val="left" w:pos="13740"/>
+                <w:tab w:val="left" w:pos="14656"/>
+              </w:tabs>
+              <w:jc w:val="center"/>
+              <w:rPr>
+                <w:rFonts w:ascii="Menlo" w:hAnsi="Menlo" w:cs="Menlo"/>
+                <w:color w:val="000000"/>
+                <w:kern w:val="0"/>
+                <w:sz w:val="18"/>
+                <w:szCs w:val="18"/>
+                <w:vertAlign w:val="subscript"/>
+                <w14:ligatures w14:val="none"/>
+              </w:rPr>
+            </w:pPr>
+            <w:r>
+              <w:rPr>
+                <w:rFonts w:ascii="Menlo" w:hAnsi="Menlo" w:cs="Menlo"/>
+                <w:color w:val="000000"/>
+                <w:kern w:val="0"/>
+                <w:sz w:val="18"/>
+                <w:szCs w:val="18"/>
+                <w14:ligatures w14:val="none"/>
+              </w:rPr>
+              <w:sym w:font="Symbol" w:char="F071"/>
+            </w:r>
+            <w:r>
+              <w:rPr>
+                <w:rFonts w:ascii="Menlo" w:hAnsi="Menlo" w:cs="Menlo"/>
+                <w:color w:val="000000"/>
+                <w:kern w:val="0"/>
+                <w:sz w:val="18"/>
+                <w:szCs w:val="18"/>
+                <w:vertAlign w:val="subscript"/>
+                <w14:ligatures w14:val="none"/>
+              </w:rPr>
+              <w:t>13</w:t>
+            </w:r>
+          </w:p>
+        </w:tc>
+        <w:tc>
+          <w:tcPr>
+            <w:tcW w:w="644" w:type="dxa"/>
+          </w:tcPr>
+          <w:p>
+            <w:pPr>
+              <w:tabs>
+                <w:tab w:val="left" w:pos="916"/>
+                <w:tab w:val="left" w:pos="1832"/>
+                <w:tab w:val="left" w:pos="2748"/>
+                <w:tab w:val="left" w:pos="3664"/>
+                <w:tab w:val="left" w:pos="4580"/>
+                <w:tab w:val="left" w:pos="5496"/>
+                <w:tab w:val="left" w:pos="6412"/>
+                <w:tab w:val="left" w:pos="7328"/>
+                <w:tab w:val="left" w:pos="8244"/>
+                <w:tab w:val="left" w:pos="9160"/>
+                <w:tab w:val="left" w:pos="10076"/>
+                <w:tab w:val="left" w:pos="10992"/>
+                <w:tab w:val="left" w:pos="11908"/>
+                <w:tab w:val="left" w:pos="12824"/>
+                <w:tab w:val="left" w:pos="13740"/>
+                <w:tab w:val="left" w:pos="14656"/>
+              </w:tabs>
+              <w:jc w:val="center"/>
+              <w:rPr>
+                <w:rFonts w:ascii="Menlo" w:hAnsi="Menlo" w:cs="Menlo"/>
+                <w:color w:val="000000"/>
+                <w:kern w:val="0"/>
+                <w:sz w:val="18"/>
+                <w:szCs w:val="18"/>
+                <w14:ligatures w14:val="none"/>
+              </w:rPr>
+            </w:pPr>
+            <w:r>
+              <w:rPr>
+                <w:rFonts w:ascii="Menlo" w:hAnsi="Menlo" w:cs="Menlo"/>
+                <w:color w:val="000000"/>
+                <w:kern w:val="0"/>
+                <w:sz w:val="18"/>
+                <w:szCs w:val="18"/>
+                <w14:ligatures w14:val="none"/>
+              </w:rPr>
+              <w:sym w:font="Symbol" w:char="F071"/>
+            </w:r>
+            <w:r>
+              <w:rPr>
+                <w:rFonts w:ascii="Menlo" w:hAnsi="Menlo" w:cs="Menlo"/>
+                <w:color w:val="000000"/>
+                <w:kern w:val="0"/>
+                <w:sz w:val="18"/>
+                <w:szCs w:val="18"/>
+                <w:vertAlign w:val="subscript"/>
+                <w14:ligatures w14:val="none"/>
+              </w:rPr>
+              <w:t>12</w:t>
+            </w:r>
+          </w:p>
+        </w:tc>
+        <w:tc>
+          <w:tcPr>
+            <w:tcW w:w="644" w:type="dxa"/>
+          </w:tcPr>
+          <w:p>
+            <w:pPr>
+              <w:tabs>
+                <w:tab w:val="left" w:pos="916"/>
+                <w:tab w:val="left" w:pos="1832"/>
+                <w:tab w:val="left" w:pos="2748"/>
+                <w:tab w:val="left" w:pos="3664"/>
+                <w:tab w:val="left" w:pos="4580"/>
+                <w:tab w:val="left" w:pos="5496"/>
+                <w:tab w:val="left" w:pos="6412"/>
+                <w:tab w:val="left" w:pos="7328"/>
+                <w:tab w:val="left" w:pos="8244"/>
+                <w:tab w:val="left" w:pos="9160"/>
+                <w:tab w:val="left" w:pos="10076"/>
+                <w:tab w:val="left" w:pos="10992"/>
+                <w:tab w:val="left" w:pos="11908"/>
+                <w:tab w:val="left" w:pos="12824"/>
+                <w:tab w:val="left" w:pos="13740"/>
+                <w:tab w:val="left" w:pos="14656"/>
+              </w:tabs>
+              <w:jc w:val="center"/>
+              <w:rPr>
+                <w:rFonts w:ascii="Menlo" w:hAnsi="Menlo" w:cs="Menlo"/>
+                <w:color w:val="000000"/>
+                <w:kern w:val="0"/>
+                <w:sz w:val="18"/>
+                <w:szCs w:val="18"/>
+                <w14:ligatures w14:val="none"/>
+              </w:rPr>
+            </w:pPr>
+            <w:r>
+              <w:rPr>
+                <w:rFonts w:ascii="Menlo" w:hAnsi="Menlo" w:cs="Menlo"/>
+                <w:color w:val="000000"/>
+                <w:kern w:val="0"/>
+                <w:sz w:val="18"/>
+                <w:szCs w:val="18"/>
+                <w14:ligatures w14:val="none"/>
+              </w:rPr>
+              <w:sym w:font="Symbol" w:char="F071"/>
+            </w:r>
+            <w:r>
+              <w:rPr>
+                <w:rFonts w:ascii="Menlo" w:hAnsi="Menlo" w:cs="Menlo"/>
+                <w:color w:val="000000"/>
+                <w:kern w:val="0"/>
+                <w:sz w:val="18"/>
+                <w:szCs w:val="18"/>
+                <w:vertAlign w:val="subscript"/>
+                <w14:ligatures w14:val="none"/>
+              </w:rPr>
+              <w:t>11</w:t>
+            </w:r>
+          </w:p>
+        </w:tc>
+        <w:tc>
+          <w:tcPr>
+            <w:tcW w:w="644" w:type="dxa"/>
+          </w:tcPr>
+          <w:p>
+            <w:pPr>
+              <w:tabs>
+                <w:tab w:val="left" w:pos="916"/>
+                <w:tab w:val="left" w:pos="1832"/>
+                <w:tab w:val="left" w:pos="2748"/>
+                <w:tab w:val="left" w:pos="3664"/>
+                <w:tab w:val="left" w:pos="4580"/>
+                <w:tab w:val="left" w:pos="5496"/>
+                <w:tab w:val="left" w:pos="6412"/>
+                <w:tab w:val="left" w:pos="7328"/>
+                <w:tab w:val="left" w:pos="8244"/>
+                <w:tab w:val="left" w:pos="9160"/>
+                <w:tab w:val="left" w:pos="10076"/>
+                <w:tab w:val="left" w:pos="10992"/>
+                <w:tab w:val="left" w:pos="11908"/>
+                <w:tab w:val="left" w:pos="12824"/>
+                <w:tab w:val="left" w:pos="13740"/>
+                <w:tab w:val="left" w:pos="14656"/>
+              </w:tabs>
+              <w:jc w:val="center"/>
+              <w:rPr>
+                <w:rFonts w:ascii="Menlo" w:hAnsi="Menlo" w:cs="Menlo"/>
+                <w:color w:val="000000"/>
+                <w:kern w:val="0"/>
+                <w:sz w:val="18"/>
+                <w:szCs w:val="18"/>
+                <w14:ligatures w14:val="none"/>
+              </w:rPr>
+            </w:pPr>
+            <w:r>
+              <w:rPr>
+                <w:rFonts w:ascii="Menlo" w:hAnsi="Menlo" w:cs="Menlo"/>
+                <w:color w:val="000000"/>
+                <w:kern w:val="0"/>
+                <w:sz w:val="18"/>
+                <w:szCs w:val="18"/>
+                <w14:ligatures w14:val="none"/>
+              </w:rPr>
+              <w:sym w:font="Symbol" w:char="F071"/>
+            </w:r>
+            <w:r>
+              <w:rPr>
+                <w:rFonts w:ascii="Menlo" w:hAnsi="Menlo" w:cs="Menlo"/>
+                <w:color w:val="000000"/>
+                <w:kern w:val="0"/>
+                <w:sz w:val="18"/>
+                <w:szCs w:val="18"/>
+                <w:vertAlign w:val="subscript"/>
+                <w14:ligatures w14:val="none"/>
+              </w:rPr>
+              <w:t>10</w:t>
+            </w:r>
+          </w:p>
+        </w:tc>
+        <w:tc>
+          <w:tcPr>
+            <w:tcW w:w="644" w:type="dxa"/>
+          </w:tcPr>
+          <w:p>
+            <w:pPr>
+              <w:tabs>
+                <w:tab w:val="left" w:pos="916"/>
+                <w:tab w:val="left" w:pos="1832"/>
+                <w:tab w:val="left" w:pos="2748"/>
+                <w:tab w:val="left" w:pos="3664"/>
+                <w:tab w:val="left" w:pos="4580"/>
+                <w:tab w:val="left" w:pos="5496"/>
+                <w:tab w:val="left" w:pos="6412"/>
+                <w:tab w:val="left" w:pos="7328"/>
+                <w:tab w:val="left" w:pos="8244"/>
+                <w:tab w:val="left" w:pos="9160"/>
+                <w:tab w:val="left" w:pos="10076"/>
+                <w:tab w:val="left" w:pos="10992"/>
+                <w:tab w:val="left" w:pos="11908"/>
+                <w:tab w:val="left" w:pos="12824"/>
+                <w:tab w:val="left" w:pos="13740"/>
+                <w:tab w:val="left" w:pos="14656"/>
+              </w:tabs>
+              <w:jc w:val="center"/>
+              <w:rPr>
+                <w:rFonts w:ascii="Menlo" w:hAnsi="Menlo" w:cs="Menlo"/>
+                <w:color w:val="000000"/>
+                <w:kern w:val="0"/>
+                <w:sz w:val="18"/>
+                <w:szCs w:val="18"/>
+                <w14:ligatures w14:val="none"/>
+              </w:rPr>
+            </w:pPr>
+            <w:r>
+              <w:rPr>
+                <w:rFonts w:ascii="Menlo" w:hAnsi="Menlo" w:cs="Menlo"/>
+                <w:color w:val="000000"/>
+                <w:kern w:val="0"/>
+                <w:sz w:val="18"/>
+                <w:szCs w:val="18"/>
+                <w14:ligatures w14:val="none"/>
+              </w:rPr>
+              <w:sym w:font="Symbol" w:char="F071"/>
+            </w:r>
+            <w:r>
+              <w:rPr>
+                <w:rFonts w:ascii="Menlo" w:hAnsi="Menlo" w:cs="Menlo"/>
+                <w:color w:val="000000"/>
+                <w:kern w:val="0"/>
+                <w:sz w:val="18"/>
+                <w:szCs w:val="18"/>
+                <w:vertAlign w:val="subscript"/>
+                <w14:ligatures w14:val="none"/>
+              </w:rPr>
+              <w:t>9</w:t>
+            </w:r>
+          </w:p>
+        </w:tc>
+        <w:tc>
+          <w:tcPr>
+            <w:tcW w:w="644" w:type="dxa"/>
+          </w:tcPr>
+          <w:p>
+            <w:pPr>
+              <w:tabs>
+                <w:tab w:val="left" w:pos="916"/>
+                <w:tab w:val="left" w:pos="1832"/>
+                <w:tab w:val="left" w:pos="2748"/>
+                <w:tab w:val="left" w:pos="3664"/>
+                <w:tab w:val="left" w:pos="4580"/>
+                <w:tab w:val="left" w:pos="5496"/>
+                <w:tab w:val="left" w:pos="6412"/>
+                <w:tab w:val="left" w:pos="7328"/>
+                <w:tab w:val="left" w:pos="8244"/>
+                <w:tab w:val="left" w:pos="9160"/>
+                <w:tab w:val="left" w:pos="10076"/>
+                <w:tab w:val="left" w:pos="10992"/>
+                <w:tab w:val="left" w:pos="11908"/>
+                <w:tab w:val="left" w:pos="12824"/>
+                <w:tab w:val="left" w:pos="13740"/>
+                <w:tab w:val="left" w:pos="14656"/>
+              </w:tabs>
+              <w:jc w:val="center"/>
+              <w:rPr>
+                <w:rFonts w:ascii="Menlo" w:hAnsi="Menlo" w:cs="Menlo"/>
+                <w:color w:val="000000"/>
+                <w:kern w:val="0"/>
+                <w:sz w:val="18"/>
+                <w:szCs w:val="18"/>
+                <w14:ligatures w14:val="none"/>
+              </w:rPr>
+            </w:pPr>
+            <w:r>
+              <w:rPr>
+                <w:rFonts w:ascii="Menlo" w:hAnsi="Menlo" w:cs="Menlo"/>
+                <w:color w:val="000000"/>
+                <w:kern w:val="0"/>
+                <w:sz w:val="18"/>
+                <w:szCs w:val="18"/>
+                <w14:ligatures w14:val="none"/>
+              </w:rPr>
+              <w:sym w:font="Symbol" w:char="F071"/>
+            </w:r>
+            <w:r>
+              <w:rPr>
+                <w:rFonts w:ascii="Menlo" w:hAnsi="Menlo" w:cs="Menlo"/>
+                <w:color w:val="000000"/>
+                <w:kern w:val="0"/>
+                <w:sz w:val="18"/>
+                <w:szCs w:val="18"/>
+                <w:vertAlign w:val="subscript"/>
+                <w14:ligatures w14:val="none"/>
+              </w:rPr>
+              <w:t>8</w:t>
+            </w:r>
+          </w:p>
+        </w:tc>
+        <w:tc>
+          <w:tcPr>
+            <w:tcW w:w="644" w:type="dxa"/>
+          </w:tcPr>
+          <w:p>
+            <w:pPr>
+              <w:tabs>
+                <w:tab w:val="left" w:pos="916"/>
+                <w:tab w:val="left" w:pos="1832"/>
+                <w:tab w:val="left" w:pos="2748"/>
+                <w:tab w:val="left" w:pos="3664"/>
+                <w:tab w:val="left" w:pos="4580"/>
+                <w:tab w:val="left" w:pos="5496"/>
+                <w:tab w:val="left" w:pos="6412"/>
+                <w:tab w:val="left" w:pos="7328"/>
+                <w:tab w:val="left" w:pos="8244"/>
+                <w:tab w:val="left" w:pos="9160"/>
+                <w:tab w:val="left" w:pos="10076"/>
+                <w:tab w:val="left" w:pos="10992"/>
+                <w:tab w:val="left" w:pos="11908"/>
+                <w:tab w:val="left" w:pos="12824"/>
+                <w:tab w:val="left" w:pos="13740"/>
+                <w:tab w:val="left" w:pos="14656"/>
+              </w:tabs>
+              <w:jc w:val="center"/>
+              <w:rPr>
+                <w:rFonts w:ascii="Menlo" w:hAnsi="Menlo" w:cs="Menlo"/>
+                <w:color w:val="000000"/>
+                <w:kern w:val="0"/>
+                <w:sz w:val="18"/>
+                <w:szCs w:val="18"/>
+                <w14:ligatures w14:val="none"/>
+              </w:rPr>
+            </w:pPr>
+            <w:r>
+              <w:rPr>
+                <w:rFonts w:ascii="Menlo" w:hAnsi="Menlo" w:cs="Menlo"/>
+                <w:color w:val="000000"/>
+                <w:kern w:val="0"/>
+                <w:sz w:val="18"/>
+                <w:szCs w:val="18"/>
+                <w14:ligatures w14:val="none"/>
+              </w:rPr>
+              <w:sym w:font="Symbol" w:char="F071"/>
+            </w:r>
+            <w:r>
+              <w:rPr>
+                <w:rFonts w:ascii="Menlo" w:hAnsi="Menlo" w:cs="Menlo"/>
+                <w:color w:val="000000"/>
+                <w:kern w:val="0"/>
+                <w:sz w:val="18"/>
+                <w:szCs w:val="18"/>
+                <w:vertAlign w:val="subscript"/>
+                <w14:ligatures w14:val="none"/>
+              </w:rPr>
+              <w:t>7</w:t>
+            </w:r>
+          </w:p>
+        </w:tc>
+        <w:tc>
+          <w:tcPr>
+            <w:tcW w:w="644" w:type="dxa"/>
+          </w:tcPr>
+          <w:p>
+            <w:pPr>
+              <w:tabs>
+                <w:tab w:val="left" w:pos="916"/>
+                <w:tab w:val="left" w:pos="1832"/>
+                <w:tab w:val="left" w:pos="2748"/>
+                <w:tab w:val="left" w:pos="3664"/>
+                <w:tab w:val="left" w:pos="4580"/>
+                <w:tab w:val="left" w:pos="5496"/>
+                <w:tab w:val="left" w:pos="6412"/>
+                <w:tab w:val="left" w:pos="7328"/>
+                <w:tab w:val="left" w:pos="8244"/>
+                <w:tab w:val="left" w:pos="9160"/>
+                <w:tab w:val="left" w:pos="10076"/>
+                <w:tab w:val="left" w:pos="10992"/>
+                <w:tab w:val="left" w:pos="11908"/>
+                <w:tab w:val="left" w:pos="12824"/>
+                <w:tab w:val="left" w:pos="13740"/>
+                <w:tab w:val="left" w:pos="14656"/>
+              </w:tabs>
+              <w:jc w:val="center"/>
+              <w:rPr>
+                <w:rFonts w:ascii="Menlo" w:hAnsi="Menlo" w:cs="Menlo"/>
+                <w:color w:val="000000"/>
+                <w:kern w:val="0"/>
+                <w:sz w:val="18"/>
+                <w:szCs w:val="18"/>
+                <w14:ligatures w14:val="none"/>
+              </w:rPr>
+            </w:pPr>
+            <w:r>
+              <w:rPr>
+                <w:rFonts w:ascii="Menlo" w:hAnsi="Menlo" w:cs="Menlo"/>
+                <w:color w:val="000000"/>
+                <w:kern w:val="0"/>
+                <w:sz w:val="18"/>
+                <w:szCs w:val="18"/>
+                <w14:ligatures w14:val="none"/>
+              </w:rPr>
+              <w:sym w:font="Symbol" w:char="F071"/>
+            </w:r>
+            <w:r>
+              <w:rPr>
+                <w:rFonts w:ascii="Menlo" w:hAnsi="Menlo" w:cs="Menlo"/>
+                <w:color w:val="000000"/>
+                <w:kern w:val="0"/>
+                <w:sz w:val="18"/>
+                <w:szCs w:val="18"/>
+                <w:vertAlign w:val="subscript"/>
+                <w14:ligatures w14:val="none"/>
+              </w:rPr>
+              <w:t>6</w:t>
+            </w:r>
+          </w:p>
+        </w:tc>
+        <w:tc>
+          <w:tcPr>
+            <w:tcW w:w="644" w:type="dxa"/>
+          </w:tcPr>
+          <w:p>
+            <w:pPr>
+              <w:tabs>
+                <w:tab w:val="left" w:pos="916"/>
+                <w:tab w:val="left" w:pos="1832"/>
+                <w:tab w:val="left" w:pos="2748"/>
+                <w:tab w:val="left" w:pos="3664"/>
+                <w:tab w:val="left" w:pos="4580"/>
+                <w:tab w:val="left" w:pos="5496"/>
+                <w:tab w:val="left" w:pos="6412"/>
+                <w:tab w:val="left" w:pos="7328"/>
+                <w:tab w:val="left" w:pos="8244"/>
+                <w:tab w:val="left" w:pos="9160"/>
+                <w:tab w:val="left" w:pos="10076"/>
+                <w:tab w:val="left" w:pos="10992"/>
+                <w:tab w:val="left" w:pos="11908"/>
+                <w:tab w:val="left" w:pos="12824"/>
+                <w:tab w:val="left" w:pos="13740"/>
+                <w:tab w:val="left" w:pos="14656"/>
+              </w:tabs>
+              <w:jc w:val="center"/>
+              <w:rPr>
+                <w:rFonts w:ascii="Menlo" w:hAnsi="Menlo" w:cs="Menlo"/>
+                <w:color w:val="000000"/>
+                <w:kern w:val="0"/>
+                <w:sz w:val="18"/>
+                <w:szCs w:val="18"/>
+                <w14:ligatures w14:val="none"/>
+              </w:rPr>
+            </w:pPr>
+            <w:r>
+              <w:rPr>
+                <w:rFonts w:ascii="Menlo" w:hAnsi="Menlo" w:cs="Menlo"/>
+                <w:color w:val="000000"/>
+                <w:kern w:val="0"/>
+                <w:sz w:val="18"/>
+                <w:szCs w:val="18"/>
+                <w14:ligatures w14:val="none"/>
+              </w:rPr>
+              <w:sym w:font="Symbol" w:char="F071"/>
+            </w:r>
+            <w:r>
+              <w:rPr>
+                <w:rFonts w:ascii="Menlo" w:hAnsi="Menlo" w:cs="Menlo"/>
+                <w:color w:val="000000"/>
+                <w:kern w:val="0"/>
+                <w:sz w:val="18"/>
+                <w:szCs w:val="18"/>
+                <w:vertAlign w:val="subscript"/>
+                <w14:ligatures w14:val="none"/>
+              </w:rPr>
+              <w:t>5</w:t>
+            </w:r>
+          </w:p>
+        </w:tc>
+        <w:tc>
+          <w:tcPr>
+            <w:tcW w:w="644" w:type="dxa"/>
+          </w:tcPr>
+          <w:p>
+            <w:pPr>
+              <w:tabs>
+                <w:tab w:val="left" w:pos="916"/>
+                <w:tab w:val="left" w:pos="1832"/>
+                <w:tab w:val="left" w:pos="2748"/>
+                <w:tab w:val="left" w:pos="3664"/>
+                <w:tab w:val="left" w:pos="4580"/>
+                <w:tab w:val="left" w:pos="5496"/>
+                <w:tab w:val="left" w:pos="6412"/>
+                <w:tab w:val="left" w:pos="7328"/>
+                <w:tab w:val="left" w:pos="8244"/>
+                <w:tab w:val="left" w:pos="9160"/>
+                <w:tab w:val="left" w:pos="10076"/>
+                <w:tab w:val="left" w:pos="10992"/>
+                <w:tab w:val="left" w:pos="11908"/>
+                <w:tab w:val="left" w:pos="12824"/>
+                <w:tab w:val="left" w:pos="13740"/>
+                <w:tab w:val="left" w:pos="14656"/>
+              </w:tabs>
+              <w:jc w:val="center"/>
+              <w:rPr>
+                <w:rFonts w:ascii="Menlo" w:hAnsi="Menlo" w:cs="Menlo"/>
+                <w:color w:val="000000"/>
+                <w:kern w:val="0"/>
+                <w:sz w:val="18"/>
+                <w:szCs w:val="18"/>
+                <w14:ligatures w14:val="none"/>
+              </w:rPr>
+            </w:pPr>
+            <w:r>
+              <w:rPr>
+                <w:rFonts w:ascii="Menlo" w:hAnsi="Menlo" w:cs="Menlo"/>
+                <w:color w:val="000000"/>
+                <w:kern w:val="0"/>
+                <w:sz w:val="18"/>
+                <w:szCs w:val="18"/>
+                <w14:ligatures w14:val="none"/>
+              </w:rPr>
+              <w:sym w:font="Symbol" w:char="F071"/>
+            </w:r>
+            <w:r>
+              <w:rPr>
+                <w:rFonts w:ascii="Menlo" w:hAnsi="Menlo" w:cs="Menlo"/>
+                <w:color w:val="000000"/>
+                <w:kern w:val="0"/>
+                <w:sz w:val="18"/>
+                <w:szCs w:val="18"/>
+                <w:vertAlign w:val="subscript"/>
+                <w14:ligatures w14:val="none"/>
+              </w:rPr>
+              <w:t>4</w:t>
+            </w:r>
+          </w:p>
+        </w:tc>
+        <w:tc>
+          <w:tcPr>
+            <w:tcW w:w="644" w:type="dxa"/>
+          </w:tcPr>
+          <w:p>
+            <w:pPr>
+              <w:tabs>
+                <w:tab w:val="left" w:pos="916"/>
+                <w:tab w:val="left" w:pos="1832"/>
+                <w:tab w:val="left" w:pos="2748"/>
+                <w:tab w:val="left" w:pos="3664"/>
+                <w:tab w:val="left" w:pos="4580"/>
+                <w:tab w:val="left" w:pos="5496"/>
+                <w:tab w:val="left" w:pos="6412"/>
+                <w:tab w:val="left" w:pos="7328"/>
+                <w:tab w:val="left" w:pos="8244"/>
+                <w:tab w:val="left" w:pos="9160"/>
+                <w:tab w:val="left" w:pos="10076"/>
+                <w:tab w:val="left" w:pos="10992"/>
+                <w:tab w:val="left" w:pos="11908"/>
+                <w:tab w:val="left" w:pos="12824"/>
+                <w:tab w:val="left" w:pos="13740"/>
+                <w:tab w:val="left" w:pos="14656"/>
+              </w:tabs>
+              <w:jc w:val="center"/>
+              <w:rPr>
+                <w:rFonts w:ascii="Menlo" w:hAnsi="Menlo" w:cs="Menlo"/>
+                <w:color w:val="000000"/>
+                <w:kern w:val="0"/>
+                <w:sz w:val="18"/>
+                <w:szCs w:val="18"/>
+                <w14:ligatures w14:val="none"/>
+              </w:rPr>
+            </w:pPr>
+            <w:r>
+              <w:rPr>
+                <w:rFonts w:ascii="Menlo" w:hAnsi="Menlo" w:cs="Menlo"/>
+                <w:color w:val="000000"/>
+                <w:kern w:val="0"/>
+                <w:sz w:val="18"/>
+                <w:szCs w:val="18"/>
+                <w14:ligatures w14:val="none"/>
+              </w:rPr>
+              <w:sym w:font="Symbol" w:char="F071"/>
+            </w:r>
+            <w:r>
+              <w:rPr>
+                <w:rFonts w:ascii="Menlo" w:hAnsi="Menlo" w:cs="Menlo"/>
+                <w:color w:val="000000"/>
+                <w:kern w:val="0"/>
+                <w:sz w:val="18"/>
+                <w:szCs w:val="18"/>
+                <w:vertAlign w:val="subscript"/>
+                <w14:ligatures w14:val="none"/>
+              </w:rPr>
+              <w:t>3</w:t>
+            </w:r>
+          </w:p>
+        </w:tc>
+        <w:tc>
+          <w:tcPr>
+            <w:tcW w:w="644" w:type="dxa"/>
+          </w:tcPr>
+          <w:p>
+            <w:pPr>
+              <w:tabs>
+                <w:tab w:val="left" w:pos="916"/>
+                <w:tab w:val="left" w:pos="1832"/>
+                <w:tab w:val="left" w:pos="2748"/>
+                <w:tab w:val="left" w:pos="3664"/>
+                <w:tab w:val="left" w:pos="4580"/>
+                <w:tab w:val="left" w:pos="5496"/>
+                <w:tab w:val="left" w:pos="6412"/>
+                <w:tab w:val="left" w:pos="7328"/>
+                <w:tab w:val="left" w:pos="8244"/>
+                <w:tab w:val="left" w:pos="9160"/>
+                <w:tab w:val="left" w:pos="10076"/>
+                <w:tab w:val="left" w:pos="10992"/>
+                <w:tab w:val="left" w:pos="11908"/>
+                <w:tab w:val="left" w:pos="12824"/>
+                <w:tab w:val="left" w:pos="13740"/>
+                <w:tab w:val="left" w:pos="14656"/>
+              </w:tabs>
+              <w:jc w:val="center"/>
+              <w:rPr>
+                <w:rFonts w:ascii="Menlo" w:hAnsi="Menlo" w:cs="Menlo"/>
+                <w:color w:val="000000"/>
+                <w:kern w:val="0"/>
+                <w:sz w:val="18"/>
+                <w:szCs w:val="18"/>
+                <w14:ligatures w14:val="none"/>
+              </w:rPr>
+            </w:pPr>
+            <w:r>
+              <w:rPr>
+                <w:rFonts w:ascii="Menlo" w:hAnsi="Menlo" w:cs="Menlo"/>
+                <w:color w:val="000000"/>
+                <w:kern w:val="0"/>
+                <w:sz w:val="18"/>
+                <w:szCs w:val="18"/>
+                <w14:ligatures w14:val="none"/>
+              </w:rPr>
+              <w:sym w:font="Symbol" w:char="F071"/>
+            </w:r>
+            <w:r>
+              <w:rPr>
+                <w:rFonts w:ascii="Menlo" w:hAnsi="Menlo" w:cs="Menlo"/>
+                <w:color w:val="000000"/>
+                <w:kern w:val="0"/>
+                <w:sz w:val="18"/>
+                <w:szCs w:val="18"/>
+                <w:vertAlign w:val="subscript"/>
+                <w14:ligatures w14:val="none"/>
+              </w:rPr>
+              <w:t>2</w:t>
+            </w:r>
+          </w:p>
+        </w:tc>
+        <w:tc>
+          <w:tcPr>
+            <w:tcW w:w="644" w:type="dxa"/>
+          </w:tcPr>
+          <w:p>
+            <w:pPr>
+              <w:tabs>
+                <w:tab w:val="left" w:pos="916"/>
+                <w:tab w:val="left" w:pos="1832"/>
+                <w:tab w:val="left" w:pos="2748"/>
+                <w:tab w:val="left" w:pos="3664"/>
+                <w:tab w:val="left" w:pos="4580"/>
+                <w:tab w:val="left" w:pos="5496"/>
+                <w:tab w:val="left" w:pos="6412"/>
+                <w:tab w:val="left" w:pos="7328"/>
+                <w:tab w:val="left" w:pos="8244"/>
+                <w:tab w:val="left" w:pos="9160"/>
+                <w:tab w:val="left" w:pos="10076"/>
+                <w:tab w:val="left" w:pos="10992"/>
+                <w:tab w:val="left" w:pos="11908"/>
+                <w:tab w:val="left" w:pos="12824"/>
+                <w:tab w:val="left" w:pos="13740"/>
+                <w:tab w:val="left" w:pos="14656"/>
+              </w:tabs>
+              <w:jc w:val="center"/>
+              <w:rPr>
+                <w:rFonts w:ascii="Menlo" w:hAnsi="Menlo" w:cs="Menlo"/>
+                <w:color w:val="000000"/>
+                <w:kern w:val="0"/>
+                <w:sz w:val="18"/>
+                <w:szCs w:val="18"/>
+                <w14:ligatures w14:val="none"/>
+              </w:rPr>
+            </w:pPr>
+            <w:r>
+              <w:rPr>
+                <w:rFonts w:ascii="Menlo" w:hAnsi="Menlo" w:cs="Menlo"/>
+                <w:color w:val="000000"/>
+                <w:kern w:val="0"/>
+                <w:sz w:val="18"/>
+                <w:szCs w:val="18"/>
+                <w14:ligatures w14:val="none"/>
+              </w:rPr>
+              <w:sym w:font="Symbol" w:char="F071"/>
+            </w:r>
+            <w:r>
+              <w:rPr>
+                <w:rFonts w:ascii="Menlo" w:hAnsi="Menlo" w:cs="Menlo"/>
+                <w:color w:val="000000"/>
+                <w:kern w:val="0"/>
+                <w:sz w:val="18"/>
+                <w:szCs w:val="18"/>
+                <w:vertAlign w:val="subscript"/>
+                <w14:ligatures w14:val="none"/>
+              </w:rPr>
+              <w:t>1</w:t>
+            </w:r>
+          </w:p>
+        </w:tc>
+        <w:tc>
+          <w:tcPr>
+            <w:tcW w:w="645" w:type="dxa"/>
+          </w:tcPr>
+          <w:p>
+            <w:pPr>
+              <w:tabs>
+                <w:tab w:val="left" w:pos="916"/>
+                <w:tab w:val="left" w:pos="1832"/>
+                <w:tab w:val="left" w:pos="2748"/>
+                <w:tab w:val="left" w:pos="3664"/>
+                <w:tab w:val="left" w:pos="4580"/>
+                <w:tab w:val="left" w:pos="5496"/>
+                <w:tab w:val="left" w:pos="6412"/>
+                <w:tab w:val="left" w:pos="7328"/>
+                <w:tab w:val="left" w:pos="8244"/>
+                <w:tab w:val="left" w:pos="9160"/>
+                <w:tab w:val="left" w:pos="10076"/>
+                <w:tab w:val="left" w:pos="10992"/>
+                <w:tab w:val="left" w:pos="11908"/>
+                <w:tab w:val="left" w:pos="12824"/>
+                <w:tab w:val="left" w:pos="13740"/>
+                <w:tab w:val="left" w:pos="14656"/>
+              </w:tabs>
+              <w:jc w:val="center"/>
+              <w:rPr>
+                <w:rFonts w:ascii="Menlo" w:hAnsi="Menlo" w:cs="Menlo"/>
+                <w:color w:val="000000"/>
+                <w:kern w:val="0"/>
+                <w:sz w:val="18"/>
+                <w:szCs w:val="18"/>
+                <w14:ligatures w14:val="none"/>
+              </w:rPr>
+            </w:pPr>
+            <w:r>
+              <w:rPr>
+                <w:rFonts w:ascii="Menlo" w:hAnsi="Menlo" w:cs="Menlo"/>
+                <w:color w:val="000000"/>
+                <w:kern w:val="0"/>
+                <w:sz w:val="18"/>
+                <w:szCs w:val="18"/>
+                <w14:ligatures w14:val="none"/>
+              </w:rPr>
+              <w:sym w:font="Symbol" w:char="F071"/>
+            </w:r>
+            <w:r>
+              <w:rPr>
+                <w:rFonts w:ascii="Menlo" w:hAnsi="Menlo" w:cs="Menlo"/>
+                <w:color w:val="000000"/>
+                <w:kern w:val="0"/>
+                <w:sz w:val="18"/>
+                <w:szCs w:val="18"/>
+                <w:vertAlign w:val="subscript"/>
+                <w14:ligatures w14:val="none"/>
+              </w:rPr>
+              <w:t>0</w:t>
+            </w:r>
+          </w:p>
+        </w:tc>
+      </w:tr>
+      <w:tr>
+        <w:trPr>
+          <w:cantSplit/>
+          <w:trHeight w:val="1200"/>
+        </w:trPr>
+        <w:tc>
+          <w:tcPr>
+            <w:tcW w:w="644" w:type="dxa"/>
+            <w:textDirection w:val="tbRl"/>
+            <w:vAlign w:val="center"/>
+          </w:tcPr>
+          <w:p>
+            <w:pPr>
+              <w:tabs>
+                <w:tab w:val="left" w:pos="916"/>
+                <w:tab w:val="left" w:pos="1832"/>
+                <w:tab w:val="left" w:pos="2748"/>
+                <w:tab w:val="left" w:pos="3664"/>
+                <w:tab w:val="left" w:pos="4580"/>
+                <w:tab w:val="left" w:pos="5496"/>
+                <w:tab w:val="left" w:pos="6412"/>
+                <w:tab w:val="left" w:pos="7328"/>
+                <w:tab w:val="left" w:pos="8244"/>
+                <w:tab w:val="left" w:pos="9160"/>
+                <w:tab w:val="left" w:pos="10076"/>
+                <w:tab w:val="left" w:pos="10992"/>
+                <w:tab w:val="left" w:pos="11908"/>
+                <w:tab w:val="left" w:pos="12824"/>
+                <w:tab w:val="left" w:pos="13740"/>
+                <w:tab w:val="left" w:pos="14656"/>
+              </w:tabs>
+              <w:ind w:left="113" w:right="113"/>
+              <w:jc w:val="center"/>
+              <w:rPr>
+                <w:rFonts w:ascii="Menlo" w:hAnsi="Menlo" w:cs="Menlo"/>
+                <w:color w:val="000000"/>
+                <w:kern w:val="0"/>
+                <w:sz w:val="16"/>
+                <w:szCs w:val="16"/>
+                <w14:ligatures w14:val="none"/>
+              </w:rPr>
+            </w:pPr>
+            <w:r>
+              <w:rPr>
+                <w:rFonts w:ascii="Menlo" w:hAnsi="Menlo" w:cs="Menlo"/>
+                <w:color w:val="000000"/>
+                <w:kern w:val="0"/>
+                <w:sz w:val="16"/>
+                <w:szCs w:val="16"/>
+                <w14:ligatures w14:val="none"/>
+              </w:rPr>
+              <w:t>1.86</w:t>
+            </w:r>
+            <w:r>
+              <w:rPr>
+                <w:rFonts w:ascii="Menlo" w:hAnsi="Menlo" w:cs="Menlo"/>
+                <w:color w:val="000000"/>
+                <w:kern w:val="0"/>
+                <w:sz w:val="16"/>
+                <w:szCs w:val="16"/>
+                <w14:ligatures w14:val="none"/>
+              </w:rPr>
+              <w:t>3</w:t>
+            </w:r>
+            <w:r>
+              <w:rPr>
+                <w:rFonts w:ascii="Menlo" w:hAnsi="Menlo" w:cs="Menlo"/>
+                <w:color w:val="000000"/>
+                <w:kern w:val="0"/>
+                <w:sz w:val="16"/>
+                <w:szCs w:val="16"/>
+                <w14:ligatures w14:val="none"/>
+              </w:rPr>
+              <w:t>e-09</w:t>
+            </w:r>
+          </w:p>
+        </w:tc>
+        <w:tc>
+          <w:tcPr>
+            <w:tcW w:w="644" w:type="dxa"/>
+            <w:textDirection w:val="tbRl"/>
+            <w:vAlign w:val="center"/>
+          </w:tcPr>
+          <w:p>
+            <w:pPr>
+              <w:tabs>
+                <w:tab w:val="left" w:pos="916"/>
+                <w:tab w:val="left" w:pos="1832"/>
+                <w:tab w:val="left" w:pos="2748"/>
+                <w:tab w:val="left" w:pos="3664"/>
+                <w:tab w:val="left" w:pos="4580"/>
+                <w:tab w:val="left" w:pos="5496"/>
+                <w:tab w:val="left" w:pos="6412"/>
+                <w:tab w:val="left" w:pos="7328"/>
+                <w:tab w:val="left" w:pos="8244"/>
+                <w:tab w:val="left" w:pos="9160"/>
+                <w:tab w:val="left" w:pos="10076"/>
+                <w:tab w:val="left" w:pos="10992"/>
+                <w:tab w:val="left" w:pos="11908"/>
+                <w:tab w:val="left" w:pos="12824"/>
+                <w:tab w:val="left" w:pos="13740"/>
+                <w:tab w:val="left" w:pos="14656"/>
+              </w:tabs>
+              <w:ind w:left="113" w:right="113"/>
+              <w:jc w:val="center"/>
+              <w:rPr>
+                <w:rFonts w:ascii="Menlo" w:hAnsi="Menlo" w:cs="Menlo"/>
+                <w:color w:val="000000"/>
+                <w:kern w:val="0"/>
+                <w:sz w:val="16"/>
+                <w:szCs w:val="16"/>
+                <w14:ligatures w14:val="none"/>
+              </w:rPr>
+            </w:pPr>
+            <w:r>
+              <w:rPr>
+                <w:rFonts w:ascii="Menlo" w:hAnsi="Menlo" w:cs="Menlo"/>
+                <w:color w:val="000000"/>
+                <w:kern w:val="0"/>
+                <w:sz w:val="16"/>
+                <w:szCs w:val="16"/>
+                <w14:ligatures w14:val="none"/>
+              </w:rPr>
+              <w:t>-9.097</w:t>
+            </w:r>
+            <w:r>
+              <w:rPr>
+                <w:rFonts w:ascii="Menlo" w:hAnsi="Menlo" w:cs="Menlo"/>
+                <w:color w:val="000000"/>
+                <w:kern w:val="0"/>
+                <w:sz w:val="16"/>
+                <w:szCs w:val="16"/>
+                <w14:ligatures w14:val="none"/>
+              </w:rPr>
+              <w:t>e-02</w:t>
+            </w:r>
+          </w:p>
+        </w:tc>
+        <w:tc>
+          <w:tcPr>
+            <w:tcW w:w="644" w:type="dxa"/>
+            <w:textDirection w:val="tbRl"/>
+            <w:vAlign w:val="center"/>
+          </w:tcPr>
+          <w:p>
+            <w:pPr>
+              <w:tabs>
+                <w:tab w:val="left" w:pos="916"/>
+                <w:tab w:val="left" w:pos="1832"/>
+                <w:tab w:val="left" w:pos="2748"/>
+                <w:tab w:val="left" w:pos="3664"/>
+                <w:tab w:val="left" w:pos="4580"/>
+                <w:tab w:val="left" w:pos="5496"/>
+                <w:tab w:val="left" w:pos="6412"/>
+                <w:tab w:val="left" w:pos="7328"/>
+                <w:tab w:val="left" w:pos="8244"/>
+                <w:tab w:val="left" w:pos="9160"/>
+                <w:tab w:val="left" w:pos="10076"/>
+                <w:tab w:val="left" w:pos="10992"/>
+                <w:tab w:val="left" w:pos="11908"/>
+                <w:tab w:val="left" w:pos="12824"/>
+                <w:tab w:val="left" w:pos="13740"/>
+                <w:tab w:val="left" w:pos="14656"/>
+              </w:tabs>
+              <w:ind w:left="113" w:right="113"/>
+              <w:jc w:val="center"/>
+              <w:rPr>
+                <w:rFonts w:ascii="Menlo" w:hAnsi="Menlo" w:cs="Menlo"/>
+                <w:color w:val="000000"/>
+                <w:kern w:val="0"/>
+                <w:sz w:val="16"/>
+                <w:szCs w:val="16"/>
+                <w14:ligatures w14:val="none"/>
+              </w:rPr>
+            </w:pPr>
+            <w:r>
+              <w:rPr>
+                <w:rFonts w:ascii="Menlo" w:hAnsi="Menlo" w:cs="Menlo"/>
+                <w:color w:val="000000"/>
+                <w:kern w:val="0"/>
+                <w:sz w:val="16"/>
+                <w:szCs w:val="16"/>
+                <w14:ligatures w14:val="none"/>
+              </w:rPr>
+              <w:t>1.008</w:t>
+            </w:r>
+            <w:r>
+              <w:rPr>
+                <w:rFonts w:ascii="Menlo" w:hAnsi="Menlo" w:cs="Menlo"/>
+                <w:color w:val="000000"/>
+                <w:kern w:val="0"/>
+                <w:sz w:val="16"/>
+                <w:szCs w:val="16"/>
+                <w14:ligatures w14:val="none"/>
+              </w:rPr>
+              <w:t>e-01</w:t>
+            </w:r>
+          </w:p>
+        </w:tc>
+        <w:tc>
+          <w:tcPr>
+            <w:tcW w:w="644" w:type="dxa"/>
+            <w:textDirection w:val="tbRl"/>
+            <w:vAlign w:val="center"/>
+          </w:tcPr>
+          <w:p>
+            <w:pPr>
+              <w:jc w:val="center"/>
+              <w:rPr>
+                <w:rFonts w:ascii="Menlo" w:hAnsi="Menlo" w:cs="Menlo"/>
+                <w:color w:val="000000"/>
+                <w:kern w:val="0"/>
+                <w:sz w:val="16"/>
+                <w:szCs w:val="16"/>
+                <w14:ligatures w14:val="none"/>
+              </w:rPr>
+            </w:pPr>
+            <w:r>
+              <w:rPr>
+                <w:rFonts w:ascii="Menlo" w:hAnsi="Menlo" w:cs="Menlo"/>
+                <w:color w:val="000000"/>
+                <w:kern w:val="0"/>
+                <w:sz w:val="16"/>
+                <w:szCs w:val="16"/>
+                <w14:ligatures w14:val="none"/>
+              </w:rPr>
+              <w:t>1.180</w:t>
+            </w:r>
+            <w:r>
+              <w:rPr>
+                <w:rFonts w:ascii="Menlo" w:hAnsi="Menlo" w:cs="Menlo"/>
+                <w:color w:val="000000"/>
+                <w:kern w:val="0"/>
+                <w:sz w:val="16"/>
+                <w:szCs w:val="16"/>
+                <w14:ligatures w14:val="none"/>
+              </w:rPr>
+              <w:t>e-03</w:t>
+            </w:r>
+          </w:p>
+        </w:tc>
+        <w:tc>
+          <w:tcPr>
+            <w:tcW w:w="644" w:type="dxa"/>
+            <w:textDirection w:val="tbRl"/>
+            <w:vAlign w:val="center"/>
+          </w:tcPr>
+          <w:p>
+            <w:pPr>
+              <w:tabs>
+                <w:tab w:val="left" w:pos="916"/>
+                <w:tab w:val="left" w:pos="1832"/>
+                <w:tab w:val="left" w:pos="2748"/>
+                <w:tab w:val="left" w:pos="3664"/>
+                <w:tab w:val="left" w:pos="4580"/>
+                <w:tab w:val="left" w:pos="5496"/>
+                <w:tab w:val="left" w:pos="6412"/>
+                <w:tab w:val="left" w:pos="7328"/>
+                <w:tab w:val="left" w:pos="8244"/>
+                <w:tab w:val="left" w:pos="9160"/>
+                <w:tab w:val="left" w:pos="10076"/>
+                <w:tab w:val="left" w:pos="10992"/>
+                <w:tab w:val="left" w:pos="11908"/>
+                <w:tab w:val="left" w:pos="12824"/>
+                <w:tab w:val="left" w:pos="13740"/>
+                <w:tab w:val="left" w:pos="14656"/>
+              </w:tabs>
+              <w:ind w:left="113" w:right="113"/>
+              <w:jc w:val="center"/>
+              <w:rPr>
+                <w:rFonts w:ascii="Menlo" w:hAnsi="Menlo" w:cs="Menlo"/>
+                <w:color w:val="000000"/>
+                <w:kern w:val="0"/>
+                <w:sz w:val="16"/>
+                <w:szCs w:val="16"/>
+                <w14:ligatures w14:val="none"/>
+              </w:rPr>
+            </w:pPr>
+            <w:r>
+              <w:rPr>
+                <w:rFonts w:ascii="Menlo" w:hAnsi="Menlo" w:cs="Menlo"/>
+                <w:color w:val="000000"/>
+                <w:kern w:val="0"/>
+                <w:sz w:val="16"/>
+                <w:szCs w:val="16"/>
+                <w14:ligatures w14:val="none"/>
+              </w:rPr>
+              <w:t>7.659</w:t>
+            </w:r>
+            <w:r>
+              <w:rPr>
+                <w:rFonts w:ascii="Menlo" w:hAnsi="Menlo" w:cs="Menlo"/>
+                <w:color w:val="000000"/>
+                <w:kern w:val="0"/>
+                <w:sz w:val="16"/>
+                <w:szCs w:val="16"/>
+                <w14:ligatures w14:val="none"/>
+              </w:rPr>
+              <w:t>e-02</w:t>
+            </w:r>
+          </w:p>
+        </w:tc>
+        <w:tc>
+          <w:tcPr>
+            <w:tcW w:w="644" w:type="dxa"/>
+            <w:textDirection w:val="tbRl"/>
+            <w:vAlign w:val="center"/>
+          </w:tcPr>
+          <w:p>
+            <w:pPr>
+              <w:tabs>
+                <w:tab w:val="left" w:pos="916"/>
+                <w:tab w:val="left" w:pos="1832"/>
+                <w:tab w:val="left" w:pos="2748"/>
+                <w:tab w:val="left" w:pos="3664"/>
+                <w:tab w:val="left" w:pos="4580"/>
+                <w:tab w:val="left" w:pos="5496"/>
+                <w:tab w:val="left" w:pos="6412"/>
+                <w:tab w:val="left" w:pos="7328"/>
+                <w:tab w:val="left" w:pos="8244"/>
+                <w:tab w:val="left" w:pos="9160"/>
+                <w:tab w:val="left" w:pos="10076"/>
+                <w:tab w:val="left" w:pos="10992"/>
+                <w:tab w:val="left" w:pos="11908"/>
+                <w:tab w:val="left" w:pos="12824"/>
+                <w:tab w:val="left" w:pos="13740"/>
+                <w:tab w:val="left" w:pos="14656"/>
+              </w:tabs>
+              <w:ind w:left="113" w:right="113"/>
+              <w:jc w:val="center"/>
+              <w:rPr>
+                <w:rFonts w:ascii="Menlo" w:hAnsi="Menlo" w:cs="Menlo"/>
+                <w:color w:val="000000"/>
+                <w:kern w:val="0"/>
+                <w:sz w:val="16"/>
+                <w:szCs w:val="16"/>
+                <w14:ligatures w14:val="none"/>
+              </w:rPr>
+            </w:pPr>
+            <w:r>
+              <w:rPr>
+                <w:rFonts w:ascii="Menlo" w:hAnsi="Menlo" w:cs="Menlo"/>
+                <w:color w:val="000000"/>
+                <w:kern w:val="0"/>
+                <w:sz w:val="16"/>
+                <w:szCs w:val="16"/>
+                <w14:ligatures w14:val="none"/>
+              </w:rPr>
+              <w:t>-1.882e-01</w:t>
+            </w:r>
+          </w:p>
+        </w:tc>
+        <w:tc>
+          <w:tcPr>
+            <w:tcW w:w="644" w:type="dxa"/>
+            <w:textDirection w:val="tbRl"/>
+            <w:vAlign w:val="center"/>
+          </w:tcPr>
+          <w:p>
+            <w:pPr>
+              <w:tabs>
+                <w:tab w:val="left" w:pos="916"/>
+                <w:tab w:val="left" w:pos="1832"/>
+                <w:tab w:val="left" w:pos="2748"/>
+                <w:tab w:val="left" w:pos="3664"/>
+                <w:tab w:val="left" w:pos="4580"/>
+                <w:tab w:val="left" w:pos="5496"/>
+                <w:tab w:val="left" w:pos="6412"/>
+                <w:tab w:val="left" w:pos="7328"/>
+                <w:tab w:val="left" w:pos="8244"/>
+                <w:tab w:val="left" w:pos="9160"/>
+                <w:tab w:val="left" w:pos="10076"/>
+                <w:tab w:val="left" w:pos="10992"/>
+                <w:tab w:val="left" w:pos="11908"/>
+                <w:tab w:val="left" w:pos="12824"/>
+                <w:tab w:val="left" w:pos="13740"/>
+                <w:tab w:val="left" w:pos="14656"/>
+              </w:tabs>
+              <w:ind w:left="113" w:right="113"/>
+              <w:jc w:val="center"/>
+              <w:rPr>
+                <w:rFonts w:ascii="Menlo" w:hAnsi="Menlo" w:cs="Menlo"/>
+                <w:color w:val="000000"/>
+                <w:kern w:val="0"/>
+                <w:sz w:val="16"/>
+                <w:szCs w:val="16"/>
+                <w14:ligatures w14:val="none"/>
+              </w:rPr>
+            </w:pPr>
+            <w:r>
+              <w:rPr>
+                <w:rFonts w:ascii="Menlo" w:hAnsi="Menlo" w:cs="Menlo"/>
+                <w:color w:val="000000"/>
+                <w:kern w:val="0"/>
+                <w:sz w:val="16"/>
+                <w:szCs w:val="16"/>
+                <w14:ligatures w14:val="none"/>
+              </w:rPr>
+              <w:t>3.048</w:t>
+            </w:r>
+            <w:r>
+              <w:rPr>
+                <w:rFonts w:ascii="Menlo" w:hAnsi="Menlo" w:cs="Menlo"/>
+                <w:color w:val="000000"/>
+                <w:kern w:val="0"/>
+                <w:sz w:val="16"/>
+                <w:szCs w:val="16"/>
+                <w14:ligatures w14:val="none"/>
+              </w:rPr>
+              <w:t>e-01</w:t>
+            </w:r>
+          </w:p>
+        </w:tc>
+        <w:tc>
+          <w:tcPr>
+            <w:tcW w:w="644" w:type="dxa"/>
+            <w:textDirection w:val="tbRl"/>
+            <w:vAlign w:val="center"/>
+          </w:tcPr>
+          <w:p>
+            <w:pPr>
+              <w:tabs>
+                <w:tab w:val="left" w:pos="916"/>
+                <w:tab w:val="left" w:pos="1832"/>
+                <w:tab w:val="left" w:pos="2748"/>
+                <w:tab w:val="left" w:pos="3664"/>
+                <w:tab w:val="left" w:pos="4580"/>
+                <w:tab w:val="left" w:pos="5496"/>
+                <w:tab w:val="left" w:pos="6412"/>
+                <w:tab w:val="left" w:pos="7328"/>
+                <w:tab w:val="left" w:pos="8244"/>
+                <w:tab w:val="left" w:pos="9160"/>
+                <w:tab w:val="left" w:pos="10076"/>
+                <w:tab w:val="left" w:pos="10992"/>
+                <w:tab w:val="left" w:pos="11908"/>
+                <w:tab w:val="left" w:pos="12824"/>
+                <w:tab w:val="left" w:pos="13740"/>
+                <w:tab w:val="left" w:pos="14656"/>
+              </w:tabs>
+              <w:ind w:left="113" w:right="113"/>
+              <w:jc w:val="center"/>
+              <w:rPr>
+                <w:rFonts w:ascii="Menlo" w:hAnsi="Menlo" w:cs="Menlo"/>
+                <w:color w:val="000000"/>
+                <w:kern w:val="0"/>
+                <w:sz w:val="16"/>
+                <w:szCs w:val="16"/>
+                <w14:ligatures w14:val="none"/>
+              </w:rPr>
+            </w:pPr>
+            <w:r>
+              <w:rPr>
+                <w:rFonts w:ascii="Menlo" w:hAnsi="Menlo" w:cs="Menlo"/>
+                <w:color w:val="000000"/>
+                <w:kern w:val="0"/>
+                <w:sz w:val="16"/>
+                <w:szCs w:val="16"/>
+                <w14:ligatures w14:val="none"/>
+              </w:rPr>
+              <w:t>-3.972</w:t>
+            </w:r>
+            <w:r>
+              <w:rPr>
+                <w:rFonts w:ascii="Menlo" w:hAnsi="Menlo" w:cs="Menlo"/>
+                <w:color w:val="000000"/>
+                <w:kern w:val="0"/>
+                <w:sz w:val="16"/>
+                <w:szCs w:val="16"/>
+                <w14:ligatures w14:val="none"/>
+              </w:rPr>
+              <w:t>e-03</w:t>
+            </w:r>
+          </w:p>
+        </w:tc>
+        <w:tc>
+          <w:tcPr>
+            <w:tcW w:w="644" w:type="dxa"/>
+            <w:textDirection w:val="tbRl"/>
+            <w:vAlign w:val="center"/>
+          </w:tcPr>
+          <w:p>
+            <w:pPr>
+              <w:tabs>
+                <w:tab w:val="left" w:pos="916"/>
+                <w:tab w:val="left" w:pos="1832"/>
+                <w:tab w:val="left" w:pos="2748"/>
+                <w:tab w:val="left" w:pos="3664"/>
+                <w:tab w:val="left" w:pos="4580"/>
+                <w:tab w:val="left" w:pos="5496"/>
+                <w:tab w:val="left" w:pos="6412"/>
+                <w:tab w:val="left" w:pos="7328"/>
+                <w:tab w:val="left" w:pos="8244"/>
+                <w:tab w:val="left" w:pos="9160"/>
+                <w:tab w:val="left" w:pos="10076"/>
+                <w:tab w:val="left" w:pos="10992"/>
+                <w:tab w:val="left" w:pos="11908"/>
+                <w:tab w:val="left" w:pos="12824"/>
+                <w:tab w:val="left" w:pos="13740"/>
+                <w:tab w:val="left" w:pos="14656"/>
+              </w:tabs>
+              <w:ind w:left="113" w:right="113"/>
+              <w:jc w:val="center"/>
+              <w:rPr>
+                <w:rFonts w:ascii="Menlo" w:hAnsi="Menlo" w:cs="Menlo"/>
+                <w:color w:val="000000"/>
+                <w:kern w:val="0"/>
+                <w:sz w:val="16"/>
+                <w:szCs w:val="16"/>
+                <w14:ligatures w14:val="none"/>
+              </w:rPr>
+            </w:pPr>
+            <w:r>
+              <w:rPr>
+                <w:rFonts w:ascii="Menlo" w:hAnsi="Menlo" w:cs="Menlo"/>
+                <w:color w:val="000000"/>
+                <w:kern w:val="0"/>
+                <w:sz w:val="16"/>
+                <w:szCs w:val="16"/>
+                <w14:ligatures w14:val="none"/>
+              </w:rPr>
+              <w:t>-3.052</w:t>
+            </w:r>
+            <w:r>
+              <w:rPr>
+                <w:rFonts w:ascii="Menlo" w:hAnsi="Menlo" w:cs="Menlo"/>
+                <w:color w:val="000000"/>
+                <w:kern w:val="0"/>
+                <w:sz w:val="16"/>
+                <w:szCs w:val="16"/>
+                <w14:ligatures w14:val="none"/>
+              </w:rPr>
+              <w:t>e-01</w:t>
+            </w:r>
+          </w:p>
+        </w:tc>
+        <w:tc>
+          <w:tcPr>
+            <w:tcW w:w="644" w:type="dxa"/>
+            <w:textDirection w:val="tbRl"/>
+            <w:vAlign w:val="center"/>
+          </w:tcPr>
+          <w:p>
+            <w:pPr>
+              <w:tabs>
+                <w:tab w:val="left" w:pos="916"/>
+                <w:tab w:val="left" w:pos="1832"/>
+                <w:tab w:val="left" w:pos="2748"/>
+                <w:tab w:val="left" w:pos="3664"/>
+                <w:tab w:val="left" w:pos="4580"/>
+                <w:tab w:val="left" w:pos="5496"/>
+                <w:tab w:val="left" w:pos="6412"/>
+                <w:tab w:val="left" w:pos="7328"/>
+                <w:tab w:val="left" w:pos="8244"/>
+                <w:tab w:val="left" w:pos="9160"/>
+                <w:tab w:val="left" w:pos="10076"/>
+                <w:tab w:val="left" w:pos="10992"/>
+                <w:tab w:val="left" w:pos="11908"/>
+                <w:tab w:val="left" w:pos="12824"/>
+                <w:tab w:val="left" w:pos="13740"/>
+                <w:tab w:val="left" w:pos="14656"/>
+              </w:tabs>
+              <w:ind w:left="113" w:right="113"/>
+              <w:jc w:val="center"/>
+              <w:rPr>
+                <w:rFonts w:ascii="Menlo" w:hAnsi="Menlo" w:cs="Menlo"/>
+                <w:color w:val="000000"/>
+                <w:kern w:val="0"/>
+                <w:sz w:val="16"/>
+                <w:szCs w:val="16"/>
+                <w14:ligatures w14:val="none"/>
+              </w:rPr>
+            </w:pPr>
+            <w:r>
+              <w:rPr>
+                <w:rFonts w:ascii="Menlo" w:hAnsi="Menlo" w:cs="Menlo"/>
+                <w:color w:val="000000"/>
+                <w:kern w:val="0"/>
+                <w:sz w:val="16"/>
+                <w:szCs w:val="16"/>
+                <w14:ligatures w14:val="none"/>
+              </w:rPr>
+              <w:t>2.332</w:t>
+            </w:r>
+            <w:r>
+              <w:rPr>
+                <w:rFonts w:ascii="Menlo" w:hAnsi="Menlo" w:cs="Menlo"/>
+                <w:color w:val="000000"/>
+                <w:kern w:val="0"/>
+                <w:sz w:val="16"/>
+                <w:szCs w:val="16"/>
+                <w14:ligatures w14:val="none"/>
+              </w:rPr>
+              <w:t>e-01</w:t>
+            </w:r>
+          </w:p>
+        </w:tc>
+        <w:tc>
+          <w:tcPr>
+            <w:tcW w:w="644" w:type="dxa"/>
+            <w:textDirection w:val="tbRl"/>
+            <w:vAlign w:val="center"/>
+          </w:tcPr>
+          <w:p>
+            <w:pPr>
+              <w:tabs>
+                <w:tab w:val="left" w:pos="916"/>
+                <w:tab w:val="left" w:pos="1832"/>
+                <w:tab w:val="left" w:pos="2748"/>
+                <w:tab w:val="left" w:pos="3664"/>
+                <w:tab w:val="left" w:pos="4580"/>
+                <w:tab w:val="left" w:pos="5496"/>
+                <w:tab w:val="left" w:pos="6412"/>
+                <w:tab w:val="left" w:pos="7328"/>
+                <w:tab w:val="left" w:pos="8244"/>
+                <w:tab w:val="left" w:pos="9160"/>
+                <w:tab w:val="left" w:pos="10076"/>
+                <w:tab w:val="left" w:pos="10992"/>
+                <w:tab w:val="left" w:pos="11908"/>
+                <w:tab w:val="left" w:pos="12824"/>
+                <w:tab w:val="left" w:pos="13740"/>
+                <w:tab w:val="left" w:pos="14656"/>
+              </w:tabs>
+              <w:ind w:left="113" w:right="113"/>
+              <w:jc w:val="center"/>
+              <w:rPr>
+                <w:rFonts w:ascii="Menlo" w:hAnsi="Menlo" w:cs="Menlo"/>
+                <w:color w:val="000000"/>
+                <w:kern w:val="0"/>
+                <w:sz w:val="16"/>
+                <w:szCs w:val="16"/>
+                <w14:ligatures w14:val="none"/>
+              </w:rPr>
+            </w:pPr>
+            <w:r>
+              <w:rPr>
+                <w:rFonts w:ascii="Menlo" w:hAnsi="Menlo" w:cs="Menlo"/>
+                <w:color w:val="000000"/>
+                <w:kern w:val="0"/>
+                <w:sz w:val="16"/>
+                <w:szCs w:val="16"/>
+                <w14:ligatures w14:val="none"/>
+              </w:rPr>
+              <w:t>-1.770</w:t>
+            </w:r>
+            <w:r>
+              <w:rPr>
+                <w:rFonts w:ascii="Menlo" w:hAnsi="Menlo" w:cs="Menlo"/>
+                <w:color w:val="000000"/>
+                <w:kern w:val="0"/>
+                <w:sz w:val="16"/>
+                <w:szCs w:val="16"/>
+                <w14:ligatures w14:val="none"/>
+              </w:rPr>
+              <w:t>e-01</w:t>
+            </w:r>
+          </w:p>
+        </w:tc>
+        <w:tc>
+          <w:tcPr>
+            <w:tcW w:w="644" w:type="dxa"/>
+            <w:textDirection w:val="tbRl"/>
+            <w:vAlign w:val="center"/>
+          </w:tcPr>
+          <w:p>
+            <w:pPr>
+              <w:tabs>
+                <w:tab w:val="left" w:pos="916"/>
+                <w:tab w:val="left" w:pos="1832"/>
+                <w:tab w:val="left" w:pos="2748"/>
+                <w:tab w:val="left" w:pos="3664"/>
+                <w:tab w:val="left" w:pos="4580"/>
+                <w:tab w:val="left" w:pos="5496"/>
+                <w:tab w:val="left" w:pos="6412"/>
+                <w:tab w:val="left" w:pos="7328"/>
+                <w:tab w:val="left" w:pos="8244"/>
+                <w:tab w:val="left" w:pos="9160"/>
+                <w:tab w:val="left" w:pos="10076"/>
+                <w:tab w:val="left" w:pos="10992"/>
+                <w:tab w:val="left" w:pos="11908"/>
+                <w:tab w:val="left" w:pos="12824"/>
+                <w:tab w:val="left" w:pos="13740"/>
+                <w:tab w:val="left" w:pos="14656"/>
+              </w:tabs>
+              <w:ind w:left="113" w:right="113"/>
+              <w:jc w:val="center"/>
+              <w:rPr>
+                <w:rFonts w:ascii="Menlo" w:hAnsi="Menlo" w:cs="Menlo"/>
+                <w:color w:val="000000"/>
+                <w:kern w:val="0"/>
+                <w:sz w:val="16"/>
+                <w:szCs w:val="16"/>
+                <w14:ligatures w14:val="none"/>
+              </w:rPr>
+            </w:pPr>
+            <w:r>
+              <w:rPr>
+                <w:rFonts w:ascii="Menlo" w:hAnsi="Menlo" w:cs="Menlo"/>
+                <w:color w:val="000000"/>
+                <w:kern w:val="0"/>
+                <w:sz w:val="16"/>
+                <w:szCs w:val="16"/>
+                <w14:ligatures w14:val="none"/>
+              </w:rPr>
+              <w:t>-2.173</w:t>
+            </w:r>
+            <w:r>
+              <w:rPr>
+                <w:rFonts w:ascii="Menlo" w:hAnsi="Menlo" w:cs="Menlo"/>
+                <w:color w:val="000000"/>
+                <w:kern w:val="0"/>
+                <w:sz w:val="16"/>
+                <w:szCs w:val="16"/>
+                <w14:ligatures w14:val="none"/>
+              </w:rPr>
+              <w:t>e-01</w:t>
+            </w:r>
+          </w:p>
+        </w:tc>
+        <w:tc>
+          <w:tcPr>
+            <w:tcW w:w="644" w:type="dxa"/>
+            <w:textDirection w:val="tbRl"/>
+            <w:vAlign w:val="center"/>
+          </w:tcPr>
+          <w:p>
+            <w:pPr>
+              <w:tabs>
+                <w:tab w:val="left" w:pos="916"/>
+                <w:tab w:val="left" w:pos="1832"/>
+                <w:tab w:val="left" w:pos="2748"/>
+                <w:tab w:val="left" w:pos="3664"/>
+                <w:tab w:val="left" w:pos="4580"/>
+                <w:tab w:val="left" w:pos="5496"/>
+                <w:tab w:val="left" w:pos="6412"/>
+                <w:tab w:val="left" w:pos="7328"/>
+                <w:tab w:val="left" w:pos="8244"/>
+                <w:tab w:val="left" w:pos="9160"/>
+                <w:tab w:val="left" w:pos="10076"/>
+                <w:tab w:val="left" w:pos="10992"/>
+                <w:tab w:val="left" w:pos="11908"/>
+                <w:tab w:val="left" w:pos="12824"/>
+                <w:tab w:val="left" w:pos="13740"/>
+                <w:tab w:val="left" w:pos="14656"/>
+              </w:tabs>
+              <w:ind w:left="113" w:right="113"/>
+              <w:jc w:val="center"/>
+              <w:rPr>
+                <w:rFonts w:ascii="Menlo" w:hAnsi="Menlo" w:cs="Menlo"/>
+                <w:color w:val="000000"/>
+                <w:kern w:val="0"/>
+                <w:sz w:val="16"/>
+                <w:szCs w:val="16"/>
+                <w14:ligatures w14:val="none"/>
+              </w:rPr>
+            </w:pPr>
+            <w:r>
+              <w:rPr>
+                <w:rFonts w:ascii="Menlo" w:hAnsi="Menlo" w:cs="Menlo"/>
+                <w:color w:val="000000"/>
+                <w:kern w:val="0"/>
+                <w:sz w:val="16"/>
+                <w:szCs w:val="16"/>
+                <w14:ligatures w14:val="none"/>
+              </w:rPr>
+              <w:t>9.441</w:t>
+            </w:r>
+            <w:r>
+              <w:rPr>
+                <w:rFonts w:ascii="Menlo" w:hAnsi="Menlo" w:cs="Menlo"/>
+                <w:color w:val="000000"/>
+                <w:kern w:val="0"/>
+                <w:sz w:val="16"/>
+                <w:szCs w:val="16"/>
+                <w14:ligatures w14:val="none"/>
+              </w:rPr>
+              <w:t>e-02</w:t>
+            </w:r>
+          </w:p>
+        </w:tc>
+        <w:tc>
+          <w:tcPr>
+            <w:tcW w:w="645" w:type="dxa"/>
+            <w:textDirection w:val="tbRl"/>
+            <w:vAlign w:val="center"/>
+          </w:tcPr>
+          <w:p>
+            <w:pPr>
+              <w:tabs>
+                <w:tab w:val="left" w:pos="916"/>
+                <w:tab w:val="left" w:pos="1832"/>
+                <w:tab w:val="left" w:pos="2748"/>
+                <w:tab w:val="left" w:pos="3664"/>
+                <w:tab w:val="left" w:pos="4580"/>
+                <w:tab w:val="left" w:pos="5496"/>
+                <w:tab w:val="left" w:pos="6412"/>
+                <w:tab w:val="left" w:pos="7328"/>
+                <w:tab w:val="left" w:pos="8244"/>
+                <w:tab w:val="left" w:pos="9160"/>
+                <w:tab w:val="left" w:pos="10076"/>
+                <w:tab w:val="left" w:pos="10992"/>
+                <w:tab w:val="left" w:pos="11908"/>
+                <w:tab w:val="left" w:pos="12824"/>
+                <w:tab w:val="left" w:pos="13740"/>
+                <w:tab w:val="left" w:pos="14656"/>
+              </w:tabs>
+              <w:ind w:left="113" w:right="113"/>
+              <w:jc w:val="center"/>
+              <w:rPr>
+                <w:rFonts w:ascii="Menlo" w:hAnsi="Menlo" w:cs="Menlo"/>
+                <w:color w:val="000000"/>
+                <w:kern w:val="0"/>
+                <w:sz w:val="16"/>
+                <w:szCs w:val="16"/>
+                <w14:ligatures w14:val="none"/>
+              </w:rPr>
+            </w:pPr>
+            <w:r>
+              <w:rPr>
+                <w:rFonts w:ascii="Menlo" w:hAnsi="Menlo" w:cs="Menlo"/>
+                <w:color w:val="000000"/>
+                <w:kern w:val="0"/>
+                <w:sz w:val="16"/>
+                <w:szCs w:val="16"/>
+                <w14:ligatures w14:val="none"/>
+              </w:rPr>
+              <w:t>-4.031</w:t>
+            </w:r>
+            <w:r>
+              <w:rPr>
+                <w:rFonts w:ascii="Menlo" w:hAnsi="Menlo" w:cs="Menlo"/>
+                <w:color w:val="000000"/>
+                <w:kern w:val="0"/>
+                <w:sz w:val="16"/>
+                <w:szCs w:val="16"/>
+                <w14:ligatures w14:val="none"/>
+              </w:rPr>
+              <w:t>e-01</w:t>
+            </w:r>
+          </w:p>
+        </w:tc>
+      </w:tr>
+    </w:tbl>
+    <w:p>
+      <w:pPr>
+        <w:shd w:val="clear" w:color="auto" w:fill="FFFFFF"/>
+        <w:tabs>
+          <w:tab w:val="left" w:pos="916"/>
+          <w:tab w:val="left" w:pos="1832"/>
+          <w:tab w:val="left" w:pos="2748"/>
+          <w:tab w:val="left" w:pos="3664"/>
+          <w:tab w:val="left" w:pos="4580"/>
+          <w:tab w:val="left" w:pos="5496"/>
+          <w:tab w:val="left" w:pos="6412"/>
+          <w:tab w:val="left" w:pos="7328"/>
+          <w:tab w:val="left" w:pos="8244"/>
+          <w:tab w:val="left" w:pos="9160"/>
+          <w:tab w:val="left" w:pos="10076"/>
+          <w:tab w:val="left" w:pos="10992"/>
+          <w:tab w:val="left" w:pos="11908"/>
+          <w:tab w:val="left" w:pos="12824"/>
+          <w:tab w:val="left" w:pos="13740"/>
+          <w:tab w:val="left" w:pos="14656"/>
+        </w:tabs>
+        <w:spacing w:after="0" w:line="240" w:lineRule="auto"/>
+        <w:rPr>
+          <w:rFonts w:ascii="Menlo" w:hAnsi="Menlo" w:cs="Menlo"/>
+          <w:color w:val="000000"/>
+          <w:kern w:val="0"/>
+          <w:sz w:val="18"/>
+          <w:szCs w:val="18"/>
+          <w14:ligatures w14:val="none"/>
+        </w:rPr>
+      </w:pPr>
+    </w:p>
+    <w:p>
+      <w:pPr>
+        <w:spacing w:line="240" w:lineRule="auto"/>
+        <w:rPr>
+          <w:rFonts w:ascii="Arial" w:eastAsiaTheme="minorEastAsia" w:hAnsi="Arial" w:cs="Arial"/>
+          <w:noProof/>
+          <w:color w:val="000000" w:themeColor="text1"/>
+          <w:sz w:val="24"/>
+          <w:szCs w:val="24"/>
+          <w:lang w:bidi="fa-IR"/>
+        </w:rPr>
+      </w:pPr>
+      <w:r>
+        <w:rPr>
+          <w:rFonts w:ascii="Arial" w:eastAsiaTheme="minorEastAsia" w:hAnsi="Arial" w:cs="Arial"/>
+          <w:noProof/>
+          <w:color w:val="000000" w:themeColor="text1"/>
+          <w:sz w:val="24"/>
+          <w:szCs w:val="24"/>
+          <w:lang w:bidi="fa-IR"/>
+        </w:rPr>
+        <w:t>MSE = 0.13010352617776446693</w:t>
+      </w:r>
+    </w:p>
+    <w:p>
+      <w:pPr>
+        <w:spacing w:line="240" w:lineRule="auto"/>
+        <w:rPr>
+          <w:rFonts w:ascii="Arial" w:eastAsiaTheme="minorEastAsia" w:hAnsi="Arial" w:cs="Arial"/>
+          <w:noProof/>
+          <w:color w:val="000000" w:themeColor="text1"/>
+          <w:sz w:val="24"/>
+          <w:szCs w:val="24"/>
+          <w:lang w:bidi="fa-IR"/>
+        </w:rPr>
+      </w:pPr>
+      <w:r>
+        <w:rPr>
+          <w:rFonts w:ascii="Arial" w:eastAsiaTheme="minorEastAsia" w:hAnsi="Arial" w:cs="Arial"/>
+          <w:noProof/>
+          <w:color w:val="000000" w:themeColor="text1"/>
+          <w:sz w:val="24"/>
+          <w:szCs w:val="24"/>
+          <w:lang w:bidi="fa-IR"/>
+        </w:rPr>
+        <w:t>MAE = 0.35354468514984704886</w:t>
+      </w:r>
+    </w:p>
+    <w:p>
+      <w:pPr>
+        <w:bidi/>
+        <w:spacing w:line="240" w:lineRule="auto"/>
+        <w:ind w:firstLine="720"/>
+        <w:rPr>
+          <w:rFonts w:ascii="Arial" w:eastAsiaTheme="minorEastAsia" w:hAnsi="Arial" w:cs="Arial" w:hint="cs"/>
+          <w:noProof/>
+          <w:color w:val="000000" w:themeColor="text1"/>
+          <w:sz w:val="24"/>
+          <w:szCs w:val="24"/>
+          <w:rtl/>
+          <w:lang w:bidi="fa-IR"/>
+        </w:rPr>
+      </w:pPr>
+      <w:r>
+        <w:rPr>
+          <w:rFonts w:ascii="Arial" w:eastAsiaTheme="minorEastAsia" w:hAnsi="Arial" w:cs="Arial" w:hint="cs"/>
+          <w:noProof/>
+          <w:color w:val="000000" w:themeColor="text1"/>
+          <w:sz w:val="24"/>
+          <w:szCs w:val="24"/>
+          <w:rtl/>
+          <w:lang w:bidi="fa-IR"/>
+        </w:rPr>
+        <w:t xml:space="preserve">با استفاده از روش </w:t>
+      </w:r>
+      <w:r>
+        <w:rPr>
+          <w:rFonts w:ascii="Arial" w:eastAsiaTheme="minorEastAsia" w:hAnsi="Arial" w:cs="Arial"/>
+          <w:noProof/>
+          <w:color w:val="000000" w:themeColor="text1"/>
+          <w:sz w:val="24"/>
+          <w:szCs w:val="24"/>
+          <w:lang w:bidi="fa-IR"/>
+        </w:rPr>
+        <w:t>L2 norm</w:t>
+      </w:r>
+      <w:r>
+        <w:rPr>
+          <w:rFonts w:ascii="Arial" w:eastAsiaTheme="minorEastAsia" w:hAnsi="Arial" w:cs="Arial" w:hint="cs"/>
+          <w:noProof/>
+          <w:color w:val="000000" w:themeColor="text1"/>
+          <w:sz w:val="24"/>
+          <w:szCs w:val="24"/>
+          <w:rtl/>
+          <w:lang w:bidi="fa-IR"/>
+        </w:rPr>
+        <w:t>:</w:t>
+      </w:r>
+    </w:p>
+    <w:p>
+      <w:pPr>
+        <w:bidi/>
+        <w:spacing w:line="240" w:lineRule="auto"/>
+        <w:ind w:firstLine="720"/>
+        <w:rPr>
+          <w:rFonts w:ascii="Arial" w:eastAsiaTheme="minorEastAsia" w:hAnsi="Arial" w:cs="Arial" w:hint="cs"/>
+          <w:noProof/>
+          <w:color w:val="000000" w:themeColor="text1"/>
+          <w:sz w:val="24"/>
+          <w:szCs w:val="24"/>
+          <w:rtl/>
+          <w:lang w:bidi="fa-IR"/>
+        </w:rPr>
+      </w:pPr>
+      <w:bookmarkStart w:id="0" w:name="_GoBack"/>
+      <w:bookmarkEnd w:id="0"/>
+    </w:p>
+    <w:p>
+      <w:pPr>
+        <w:bidi/>
+        <w:spacing w:line="240" w:lineRule="auto"/>
+        <w:ind w:left="720"/>
+        <w:rPr>
+          <w:rFonts w:ascii="Arial" w:eastAsiaTheme="minorEastAsia" w:hAnsi="Arial" w:cs="Arial"/>
+          <w:noProof/>
+          <w:color w:val="000000" w:themeColor="text1"/>
+          <w:sz w:val="24"/>
+          <w:szCs w:val="24"/>
+          <w:lang w:bidi="fa-IR"/>
+        </w:rPr>
+      </w:pPr>
     </w:p>
     <w:p>
       <w:pPr>
@@ -3251,6 +5818,330 @@
     <w:p>
       <w:pPr>
         <w:pStyle w:val="ListParagraph"/>
+        <w:bidi/>
+        <w:spacing w:line="240" w:lineRule="auto"/>
+        <w:rPr>
+          <w:rFonts w:ascii="Arial" w:eastAsiaTheme="minorEastAsia" w:hAnsi="Arial" w:cs="Arial" w:hint="cs"/>
+          <w:b/>
+          <w:bCs/>
+          <w:noProof/>
+          <w:color w:val="2E74B5" w:themeColor="accent1" w:themeShade="BF"/>
+          <w:sz w:val="28"/>
+          <w:szCs w:val="28"/>
+          <w:rtl/>
+          <w:lang w:bidi="fa-IR"/>
+        </w:rPr>
+      </w:pPr>
+      <w:r>
+        <w:rPr>
+          <w:rFonts w:ascii="Arial" w:eastAsiaTheme="minorEastAsia" w:hAnsi="Arial" w:cs="Arial" w:hint="cs"/>
+          <w:b/>
+          <w:bCs/>
+          <w:noProof/>
+          <w:color w:val="2E74B5" w:themeColor="accent1" w:themeShade="BF"/>
+          <w:sz w:val="28"/>
+          <w:szCs w:val="28"/>
+          <w:rtl/>
+          <w:lang w:bidi="fa-IR"/>
+        </w:rPr>
+        <w:t>۱. رگرسیون:</w:t>
+      </w:r>
+    </w:p>
+    <w:p>
+      <w:pPr>
+        <w:pStyle w:val="ListParagraph"/>
+        <w:bidi/>
+        <w:spacing w:line="240" w:lineRule="auto"/>
+        <w:rPr>
+          <w:rFonts w:ascii="Arial" w:eastAsiaTheme="minorEastAsia" w:hAnsi="Arial" w:cs="Arial" w:hint="cs"/>
+          <w:b/>
+          <w:bCs/>
+          <w:noProof/>
+          <w:color w:val="2E74B5" w:themeColor="accent1" w:themeShade="BF"/>
+          <w:sz w:val="28"/>
+          <w:szCs w:val="28"/>
+          <w:rtl/>
+          <w:lang w:bidi="fa-IR"/>
+        </w:rPr>
+      </w:pPr>
+      <w:r>
+        <w:rPr>
+          <w:rFonts w:ascii="Arial" w:eastAsiaTheme="minorEastAsia" w:hAnsi="Arial" w:cs="Arial" w:hint="cs"/>
+          <w:b/>
+          <w:bCs/>
+          <w:noProof/>
+          <w:color w:val="2E74B5" w:themeColor="accent1" w:themeShade="BF"/>
+          <w:sz w:val="28"/>
+          <w:szCs w:val="28"/>
+          <w:rtl/>
+          <w:lang w:bidi="fa-IR"/>
+        </w:rPr>
+        <w:t>۱.۱. رگرسیون خطی:</w:t>
+      </w:r>
+    </w:p>
+    <w:p>
+      <w:pPr>
+        <w:pStyle w:val="ListParagraph"/>
+        <w:bidi/>
+        <w:spacing w:line="240" w:lineRule="auto"/>
+        <w:rPr>
+          <w:rFonts w:ascii="Arial" w:eastAsiaTheme="minorEastAsia" w:hAnsi="Arial" w:cs="Arial" w:hint="cs"/>
+          <w:b/>
+          <w:bCs/>
+          <w:noProof/>
+          <w:color w:val="2E74B5" w:themeColor="accent1" w:themeShade="BF"/>
+          <w:sz w:val="28"/>
+          <w:szCs w:val="28"/>
+          <w:rtl/>
+          <w:lang w:bidi="fa-IR"/>
+        </w:rPr>
+      </w:pPr>
+      <w:r>
+        <w:rPr>
+          <w:rFonts w:ascii="Arial" w:eastAsiaTheme="minorEastAsia" w:hAnsi="Arial" w:cs="Arial" w:hint="cs"/>
+          <w:b/>
+          <w:bCs/>
+          <w:noProof/>
+          <w:color w:val="2E74B5" w:themeColor="accent1" w:themeShade="BF"/>
+          <w:sz w:val="28"/>
+          <w:szCs w:val="28"/>
+          <w:rtl/>
+          <w:lang w:bidi="fa-IR"/>
+        </w:rPr>
+        <w:t>۱</w:t>
+      </w:r>
+      <w:r>
+        <w:rPr>
+          <w:rFonts w:ascii="Arial" w:eastAsiaTheme="minorEastAsia" w:hAnsi="Arial" w:cs="Arial"/>
+          <w:b/>
+          <w:bCs/>
+          <w:noProof/>
+          <w:color w:val="2E74B5" w:themeColor="accent1" w:themeShade="BF"/>
+          <w:sz w:val="28"/>
+          <w:szCs w:val="28"/>
+          <w:rtl/>
+          <w:lang w:bidi="fa-IR"/>
+        </w:rPr>
+        <w:t>.</w:t>
+      </w:r>
+      <w:r>
+        <w:rPr>
+          <w:rFonts w:ascii="Arial" w:eastAsiaTheme="minorEastAsia" w:hAnsi="Arial" w:cs="Arial" w:hint="cs"/>
+          <w:b/>
+          <w:bCs/>
+          <w:noProof/>
+          <w:color w:val="2E74B5" w:themeColor="accent1" w:themeShade="BF"/>
+          <w:sz w:val="28"/>
+          <w:szCs w:val="28"/>
+          <w:rtl/>
+          <w:lang w:bidi="fa-IR"/>
+        </w:rPr>
+        <w:t>۱</w:t>
+      </w:r>
+      <w:r>
+        <w:rPr>
+          <w:rFonts w:ascii="Arial" w:eastAsiaTheme="minorEastAsia" w:hAnsi="Arial" w:cs="Arial"/>
+          <w:b/>
+          <w:bCs/>
+          <w:noProof/>
+          <w:color w:val="2E74B5" w:themeColor="accent1" w:themeShade="BF"/>
+          <w:sz w:val="28"/>
+          <w:szCs w:val="28"/>
+          <w:rtl/>
+          <w:lang w:bidi="fa-IR"/>
+        </w:rPr>
+        <w:t>.</w:t>
+      </w:r>
+      <w:r>
+        <w:rPr>
+          <w:rFonts w:ascii="Arial" w:eastAsiaTheme="minorEastAsia" w:hAnsi="Arial" w:cs="Arial" w:hint="cs"/>
+          <w:b/>
+          <w:bCs/>
+          <w:noProof/>
+          <w:color w:val="2E74B5" w:themeColor="accent1" w:themeShade="BF"/>
+          <w:sz w:val="28"/>
+          <w:szCs w:val="28"/>
+          <w:rtl/>
+          <w:lang w:bidi="fa-IR"/>
+        </w:rPr>
+        <w:t>۱</w:t>
+      </w:r>
+      <w:r>
+        <w:rPr>
+          <w:rFonts w:ascii="Arial" w:eastAsiaTheme="minorEastAsia" w:hAnsi="Arial" w:cs="Arial"/>
+          <w:b/>
+          <w:bCs/>
+          <w:noProof/>
+          <w:color w:val="2E74B5" w:themeColor="accent1" w:themeShade="BF"/>
+          <w:sz w:val="28"/>
+          <w:szCs w:val="28"/>
+          <w:rtl/>
+          <w:lang w:bidi="fa-IR"/>
+        </w:rPr>
+        <w:t xml:space="preserve">. </w:t>
+      </w:r>
+      <w:r>
+        <w:rPr>
+          <w:rFonts w:ascii="Arial" w:eastAsiaTheme="minorEastAsia" w:hAnsi="Arial" w:cs="Arial" w:hint="cs"/>
+          <w:b/>
+          <w:bCs/>
+          <w:noProof/>
+          <w:color w:val="2E74B5" w:themeColor="accent1" w:themeShade="BF"/>
+          <w:sz w:val="28"/>
+          <w:szCs w:val="28"/>
+          <w:rtl/>
+          <w:lang w:bidi="fa-IR"/>
+        </w:rPr>
+        <w:t>رگرسیون</w:t>
+      </w:r>
+      <w:r>
+        <w:rPr>
+          <w:rFonts w:ascii="Arial" w:eastAsiaTheme="minorEastAsia" w:hAnsi="Arial" w:cs="Arial"/>
+          <w:b/>
+          <w:bCs/>
+          <w:noProof/>
+          <w:color w:val="2E74B5" w:themeColor="accent1" w:themeShade="BF"/>
+          <w:sz w:val="28"/>
+          <w:szCs w:val="28"/>
+          <w:rtl/>
+          <w:lang w:bidi="fa-IR"/>
+        </w:rPr>
+        <w:t xml:space="preserve"> </w:t>
+      </w:r>
+      <w:r>
+        <w:rPr>
+          <w:rFonts w:ascii="Arial" w:eastAsiaTheme="minorEastAsia" w:hAnsi="Arial" w:cs="Arial" w:hint="cs"/>
+          <w:b/>
+          <w:bCs/>
+          <w:noProof/>
+          <w:color w:val="2E74B5" w:themeColor="accent1" w:themeShade="BF"/>
+          <w:sz w:val="28"/>
+          <w:szCs w:val="28"/>
+          <w:rtl/>
+          <w:lang w:bidi="fa-IR"/>
+        </w:rPr>
+        <w:t>تک</w:t>
+      </w:r>
+      <w:r>
+        <w:rPr>
+          <w:rFonts w:ascii="Arial" w:eastAsiaTheme="minorEastAsia" w:hAnsi="Arial" w:cs="Arial"/>
+          <w:b/>
+          <w:bCs/>
+          <w:noProof/>
+          <w:color w:val="2E74B5" w:themeColor="accent1" w:themeShade="BF"/>
+          <w:sz w:val="28"/>
+          <w:szCs w:val="28"/>
+          <w:rtl/>
+          <w:lang w:bidi="fa-IR"/>
+        </w:rPr>
+        <w:t xml:space="preserve"> </w:t>
+      </w:r>
+      <w:r>
+        <w:rPr>
+          <w:rFonts w:ascii="Arial" w:eastAsiaTheme="minorEastAsia" w:hAnsi="Arial" w:cs="Arial" w:hint="cs"/>
+          <w:b/>
+          <w:bCs/>
+          <w:noProof/>
+          <w:color w:val="2E74B5" w:themeColor="accent1" w:themeShade="BF"/>
+          <w:sz w:val="28"/>
+          <w:szCs w:val="28"/>
+          <w:rtl/>
+          <w:lang w:bidi="fa-IR"/>
+        </w:rPr>
+        <w:t>متغیره:</w:t>
+      </w:r>
+    </w:p>
+    <w:p>
+      <w:pPr>
+        <w:pStyle w:val="ListParagraph"/>
+        <w:bidi/>
+        <w:spacing w:line="240" w:lineRule="auto"/>
+        <w:ind w:left="-36" w:firstLine="756"/>
+        <w:rPr>
+          <w:rFonts w:ascii="Arial" w:hAnsi="Arial" w:cs="Arial"/>
+          <w:sz w:val="28"/>
+          <w:szCs w:val="28"/>
+          <w:lang w:bidi="fa-IR"/>
+        </w:rPr>
+      </w:pPr>
+    </w:p>
+    <w:p>
+      <w:pPr>
+        <w:pStyle w:val="ListParagraph"/>
+        <w:bidi/>
+        <w:spacing w:line="240" w:lineRule="auto"/>
+        <w:rPr>
+          <w:rFonts w:ascii="Arial" w:hAnsi="Arial" w:cs="Arial"/>
+          <w:sz w:val="28"/>
+          <w:szCs w:val="28"/>
+          <w:lang w:bidi="fa-IR"/>
+        </w:rPr>
+      </w:pPr>
+      <w:r>
+        <w:rPr>
+          <w:rFonts w:ascii="Arial" w:eastAsiaTheme="minorEastAsia" w:hAnsi="Arial" w:cs="Arial" w:hint="cs"/>
+          <w:noProof/>
+          <w:color w:val="000000" w:themeColor="text1"/>
+          <w:sz w:val="24"/>
+          <w:szCs w:val="24"/>
+          <w:rtl/>
+          <w:lang w:bidi="fa-IR"/>
+        </w:rPr>
+        <w:t>اگر تعداد تکرار</w:t>
+      </w:r>
+      <w:r>
+        <w:rPr>
+          <w:rFonts w:ascii="Arial" w:eastAsiaTheme="minorEastAsia" w:hAnsi="Arial" w:cs="Arial" w:hint="cs"/>
+          <w:noProof/>
+          <w:color w:val="000000" w:themeColor="text1"/>
+          <w:sz w:val="24"/>
+          <w:szCs w:val="24"/>
+          <w:rtl/>
+          <w:lang w:bidi="fa-IR"/>
+        </w:rPr>
+        <w:t xml:space="preserve">ها کم باشد ممکن است به بهترین جواب ممکن نرسیم و اگر </w:t>
+      </w:r>
+      <w:r>
+        <w:rPr>
+          <w:rFonts w:ascii="Arial" w:eastAsiaTheme="minorEastAsia" w:hAnsi="Arial" w:cs="Arial"/>
+          <w:noProof/>
+          <w:color w:val="000000" w:themeColor="text1"/>
+          <w:sz w:val="24"/>
+          <w:szCs w:val="24"/>
+          <w:lang w:bidi="fa-IR"/>
+        </w:rPr>
+        <w:t>learning rate</w:t>
+      </w:r>
+      <w:r>
+        <w:rPr>
+          <w:rFonts w:ascii="Arial" w:eastAsiaTheme="minorEastAsia" w:hAnsi="Arial" w:cs="Arial" w:hint="cs"/>
+          <w:noProof/>
+          <w:color w:val="000000" w:themeColor="text1"/>
+          <w:sz w:val="24"/>
+          <w:szCs w:val="24"/>
+          <w:rtl/>
+          <w:lang w:bidi="fa-IR"/>
+        </w:rPr>
+        <w:t xml:space="preserve"> کمتر باشد ممکن است در مینیمم محلی گیر بیفتد و اگر بزرگتر باشد ممکن است مینیمم گلوبال را از دست بدهد</w:t>
+      </w:r>
+    </w:p>
+    <w:p>
+      <w:pPr>
+        <w:pStyle w:val="ListParagraph"/>
+        <w:spacing w:line="240" w:lineRule="auto"/>
+        <w:ind w:left="-36" w:firstLine="756"/>
+        <w:jc w:val="both"/>
+        <w:rPr>
+          <w:rFonts w:ascii="Arial" w:hAnsi="Arial" w:cs="Arial"/>
+          <w:sz w:val="28"/>
+          <w:szCs w:val="28"/>
+          <w:lang w:bidi="fa-IR"/>
+        </w:rPr>
+      </w:pPr>
+    </w:p>
+    <w:p>
+      <w:pPr>
+        <w:pStyle w:val="ListParagraph"/>
         <w:numPr>
           <w:ilvl w:val="1"/>
           <w:numId w:val="21"/>
@@ -3277,6 +6168,7 @@
           <w:rtl/>
           <w:lang w:bidi="fa-IR"/>
         </w:rPr>
+        <w:lastRenderedPageBreak/>
         <w:t>جمع‌بندی و نتیجه</w:t>
       </w:r>
       <w:r>
@@ -3304,8 +6196,8 @@
       </w:pPr>
     </w:p>
     <w:sectPr>
-      <w:headerReference w:type="default" r:id="rId18"/>
-      <w:footerReference w:type="default" r:id="rId19"/>
+      <w:headerReference w:type="default" r:id="rId20"/>
+      <w:footerReference w:type="default" r:id="rId21"/>
       <w:footnotePr>
         <w:numRestart w:val="eachPage"/>
       </w:footnotePr>
@@ -3556,7 +6448,7 @@
         <v:path o:extrusionok="f" gradientshapeok="t" o:connecttype="rect"/>
         <o:lock v:ext="edit" aspectratio="t"/>
       </v:shapetype>
-      <v:shape id="_x0000_i1056" type="#_x0000_t75" style="width:6.6pt;height:6.6pt" o:bullet="t">
+      <v:shape id="_x0000_i1097" type="#_x0000_t75" style="width:6.6pt;height:6.6pt" o:bullet="t">
         <v:imagedata r:id="rId1" o:title="mso00274A16"/>
       </v:shape>
     </w:pict>
@@ -9117,6 +12009,58 @@
       <w:bCs/>
     </w:rPr>
   </w:style>
+  <w:style w:type="paragraph" w:styleId="HTMLPreformatted">
+    <w:name w:val="HTML Preformatted"/>
+    <w:basedOn w:val="Normal"/>
+    <w:link w:val="HTMLPreformattedChar"/>
+    <w:uiPriority w:val="99"/>
+    <w:semiHidden/>
+    <w:unhideWhenUsed/>
+    <w:rsid w:val="00303E17"/>
+    <w:pPr>
+      <w:tabs>
+        <w:tab w:val="left" w:pos="916"/>
+        <w:tab w:val="left" w:pos="1832"/>
+        <w:tab w:val="left" w:pos="2748"/>
+        <w:tab w:val="left" w:pos="3664"/>
+        <w:tab w:val="left" w:pos="4580"/>
+        <w:tab w:val="left" w:pos="5496"/>
+        <w:tab w:val="left" w:pos="6412"/>
+        <w:tab w:val="left" w:pos="7328"/>
+        <w:tab w:val="left" w:pos="8244"/>
+        <w:tab w:val="left" w:pos="9160"/>
+        <w:tab w:val="left" w:pos="10076"/>
+        <w:tab w:val="left" w:pos="10992"/>
+        <w:tab w:val="left" w:pos="11908"/>
+        <w:tab w:val="left" w:pos="12824"/>
+        <w:tab w:val="left" w:pos="13740"/>
+        <w:tab w:val="left" w:pos="14656"/>
+      </w:tabs>
+      <w:spacing w:after="0" w:line="240" w:lineRule="auto"/>
+    </w:pPr>
+    <w:rPr>
+      <w:rFonts w:ascii="Courier New" w:hAnsi="Courier New" w:cs="Courier New"/>
+      <w:kern w:val="0"/>
+      <w:sz w:val="20"/>
+      <w:szCs w:val="20"/>
+      <w14:ligatures w14:val="none"/>
+    </w:rPr>
+  </w:style>
+  <w:style w:type="character" w:customStyle="1" w:styleId="HTMLPreformattedChar">
+    <w:name w:val="HTML Preformatted Char"/>
+    <w:basedOn w:val="DefaultParagraphFont"/>
+    <w:link w:val="HTMLPreformatted"/>
+    <w:uiPriority w:val="99"/>
+    <w:semiHidden/>
+    <w:rsid w:val="00303E17"/>
+    <w:rPr>
+      <w:rFonts w:ascii="Courier New" w:hAnsi="Courier New" w:cs="Courier New"/>
+      <w:kern w:val="0"/>
+      <w:sz w:val="20"/>
+      <w:szCs w:val="20"/>
+      <w14:ligatures w14:val="none"/>
+    </w:rPr>
+  </w:style>
 </w:styles>
 </file>
 
@@ -9386,7 +12330,7 @@
 </file>
 
 <file path=customXml/itemProps1.xml><?xml version="1.0" encoding="utf-8"?>
-<ds:datastoreItem xmlns:ds="http://schemas.openxmlformats.org/officeDocument/2006/customXml" ds:itemID="{13D0EEC8-974B-994A-89ED-CCA55C4EDB92}">
+<ds:datastoreItem xmlns:ds="http://schemas.openxmlformats.org/officeDocument/2006/customXml" ds:itemID="{A88A0E68-7207-4949-BFFF-0647A403D54F}">
   <ds:schemaRefs>
     <ds:schemaRef ds:uri="http://schemas.openxmlformats.org/officeDocument/2006/bibliography"/>
   </ds:schemaRefs>

</xml_diff>